<commit_message>
Adicionando link do repośitório no pdf
</commit_message>
<xml_diff>
--- a/Relatório da atividade 3.docx
+++ b/Relatório da atividade 3.docx
@@ -50,6 +50,34 @@
         </w:rPr>
         <w:t>3</w:t>
       </w:r>
+    </w:p>
+    <w:p>
+      <w:pPr>
+        <w:spacing w:line="240" w:lineRule="auto"/>
+        <w:rPr>
+          <w:b/>
+          <w:color w:val="000000" w:themeColor="text1"/>
+          <w:sz w:val="20"/>
+          <w:szCs w:val="20"/>
+        </w:rPr>
+      </w:pPr>
+      <w:r>
+        <w:rPr>
+          <w:b/>
+          <w:color w:val="000000" w:themeColor="text1"/>
+          <w:sz w:val="20"/>
+          <w:szCs w:val="20"/>
+        </w:rPr>
+        <w:t xml:space="preserve">Link para o repositório com o código no Github: </w:t>
+      </w:r>
+      <w:hyperlink r:id="rId8" w:history="1">
+        <w:r>
+          <w:rPr>
+            <w:rStyle w:val="Hyperlink"/>
+          </w:rPr>
+          <w:t>azl6/UNIFEI-Grafos-ATV3: Repositório para a atividade 3, da disciplina de Algorítmos e Grafos, ministrada pelo professor Rafael Frinhani. (github.com)</w:t>
+        </w:r>
+      </w:hyperlink>
     </w:p>
     <w:p>
       <w:pPr>
@@ -133,7 +161,7 @@
             <o:lock v:ext="edit" aspectratio="t"/>
           </v:shapetype>
           <v:shape id="_x0000_i1025" type="#_x0000_t75" style="width:330pt;height:330pt">
-            <v:imagedata r:id="rId8" o:title="image"/>
+            <v:imagedata r:id="rId9" o:title="image"/>
           </v:shape>
         </w:pict>
       </w:r>
@@ -314,6 +342,7 @@
           <w:sz w:val="18"/>
           <w:szCs w:val="18"/>
         </w:rPr>
+        <w:lastRenderedPageBreak/>
         <w:t>Dificuldades</w:t>
       </w:r>
     </w:p>
@@ -330,7 +359,6 @@
           <w:sz w:val="18"/>
           <w:szCs w:val="18"/>
         </w:rPr>
-        <w:lastRenderedPageBreak/>
         <w:t>O primeiro método implementado</w:t>
       </w:r>
       <w:r>
@@ -2117,984 +2145,9 @@
           <w:sz w:val="18"/>
           <w:szCs w:val="18"/>
         </w:rPr>
+        <w:lastRenderedPageBreak/>
         <w:pict>
           <v:shape id="_x0000_i1026" type="#_x0000_t75" style="width:277.5pt;height:149.25pt">
-            <v:imagedata r:id="rId9" o:title="tabela"/>
-          </v:shape>
-        </w:pict>
-      </w:r>
-    </w:p>
-    <w:p>
-      <w:pPr>
-        <w:spacing w:line="240" w:lineRule="auto"/>
-        <w:rPr>
-          <w:sz w:val="18"/>
-          <w:szCs w:val="18"/>
-        </w:rPr>
-      </w:pPr>
-      <w:r>
-        <w:rPr>
-          <w:sz w:val="18"/>
-          <w:szCs w:val="18"/>
-        </w:rPr>
-        <w:lastRenderedPageBreak/>
-        <w:t xml:space="preserve">O segundo método implementado, </w:t>
-      </w:r>
-      <w:r>
-        <w:rPr>
-          <w:b/>
-          <w:sz w:val="18"/>
-          <w:szCs w:val="18"/>
-        </w:rPr>
-        <w:t>calcDensidade(self, matriz)</w:t>
-      </w:r>
-      <w:r>
-        <w:rPr>
-          <w:sz w:val="18"/>
-          <w:szCs w:val="18"/>
-        </w:rPr>
-        <w:t>, calcula a densidade de grafo</w:t>
-      </w:r>
-      <w:r>
-        <w:rPr>
-          <w:sz w:val="18"/>
-          <w:szCs w:val="18"/>
-        </w:rPr>
-        <w:t>s</w:t>
-      </w:r>
-      <w:r>
-        <w:rPr>
-          <w:sz w:val="18"/>
-          <w:szCs w:val="18"/>
-        </w:rPr>
-        <w:t xml:space="preserve"> dos tipos </w:t>
-      </w:r>
-      <w:r>
-        <w:rPr>
-          <w:b/>
-          <w:sz w:val="18"/>
-          <w:szCs w:val="18"/>
-        </w:rPr>
-        <w:t>simples</w:t>
-      </w:r>
-      <w:r>
-        <w:rPr>
-          <w:sz w:val="18"/>
-          <w:szCs w:val="18"/>
-        </w:rPr>
-        <w:t xml:space="preserve"> ou </w:t>
-      </w:r>
-      <w:r>
-        <w:rPr>
-          <w:b/>
-          <w:sz w:val="18"/>
-          <w:szCs w:val="18"/>
-        </w:rPr>
-        <w:t>digrafo</w:t>
-      </w:r>
-      <w:r>
-        <w:rPr>
-          <w:b/>
-          <w:sz w:val="18"/>
-          <w:szCs w:val="18"/>
-        </w:rPr>
-        <w:t>s</w:t>
-      </w:r>
-      <w:r>
-        <w:rPr>
-          <w:sz w:val="18"/>
-          <w:szCs w:val="18"/>
-        </w:rPr>
-        <w:t>.</w:t>
-      </w:r>
-      <w:r>
-        <w:rPr>
-          <w:sz w:val="18"/>
-          <w:szCs w:val="18"/>
-        </w:rPr>
-        <w:t xml:space="preserve"> </w:t>
-      </w:r>
-    </w:p>
-    <w:p>
-      <w:pPr>
-        <w:spacing w:line="240" w:lineRule="auto"/>
-        <w:rPr>
-          <w:sz w:val="18"/>
-          <w:szCs w:val="18"/>
-        </w:rPr>
-      </w:pPr>
-      <w:r>
-        <w:rPr>
-          <w:sz w:val="18"/>
-          <w:szCs w:val="18"/>
-        </w:rPr>
-        <w:t>Abaixo, segue a sua implementação:</w:t>
-      </w:r>
-    </w:p>
-    <w:p>
-      <w:pPr>
-        <w:pStyle w:val="Pr-formataoHTML"/>
-        <w:shd w:val="clear" w:color="auto" w:fill="1B1A19"/>
-        <w:rPr>
-          <w:color w:val="F9F6EF"/>
-        </w:rPr>
-      </w:pPr>
-      <w:r>
-        <w:rPr>
-          <w:color w:val="EE7762"/>
-        </w:rPr>
-        <w:t xml:space="preserve">def </w:t>
-      </w:r>
-      <w:r>
-        <w:rPr>
-          <w:color w:val="B7E66E"/>
-        </w:rPr>
-        <w:t>calcDensidade</w:t>
-      </w:r>
-      <w:r>
-        <w:rPr>
-          <w:color w:val="57D1EB"/>
-        </w:rPr>
-        <w:t>(</w:t>
-      </w:r>
-      <w:r>
-        <w:rPr>
-          <w:color w:val="FFC66D"/>
-        </w:rPr>
-        <w:t>self</w:t>
-      </w:r>
-      <w:r>
-        <w:rPr>
-          <w:color w:val="78DCE8"/>
-        </w:rPr>
-        <w:t xml:space="preserve">, </w:t>
-      </w:r>
-      <w:r>
-        <w:rPr>
-          <w:color w:val="FFC66D"/>
-        </w:rPr>
-        <w:t>matriz</w:t>
-      </w:r>
-      <w:r>
-        <w:rPr>
-          <w:color w:val="57D1EB"/>
-        </w:rPr>
-        <w:t>)</w:t>
-      </w:r>
-      <w:r>
-        <w:rPr>
-          <w:color w:val="A97CF8"/>
-        </w:rPr>
-        <w:t>:</w:t>
-      </w:r>
-      <w:r>
-        <w:rPr>
-          <w:color w:val="A97CF8"/>
-        </w:rPr>
-        <w:br/>
-      </w:r>
-      <w:r>
-        <w:rPr>
-          <w:color w:val="A97CF8"/>
-        </w:rPr>
-        <w:br/>
-        <w:t xml:space="preserve">    </w:t>
-      </w:r>
-      <w:r>
-        <w:rPr>
-          <w:color w:val="F9F6EF"/>
-        </w:rPr>
-        <w:t xml:space="preserve">tipoGrafo </w:t>
-      </w:r>
-      <w:r>
-        <w:rPr>
-          <w:color w:val="A97CF8"/>
-        </w:rPr>
-        <w:t xml:space="preserve">= </w:t>
-      </w:r>
-      <w:r>
-        <w:rPr>
-          <w:color w:val="FFC66D"/>
-        </w:rPr>
-        <w:t>self</w:t>
-      </w:r>
-      <w:r>
-        <w:rPr>
-          <w:color w:val="FFC83C"/>
-        </w:rPr>
-        <w:t>.</w:t>
-      </w:r>
-      <w:r>
-        <w:rPr>
-          <w:color w:val="92D923"/>
-        </w:rPr>
-        <w:t>tipoGrafo</w:t>
-      </w:r>
-      <w:r>
-        <w:rPr>
-          <w:color w:val="57D1EB"/>
-        </w:rPr>
-        <w:t>(</w:t>
-      </w:r>
-      <w:r>
-        <w:rPr>
-          <w:color w:val="FFC66D"/>
-        </w:rPr>
-        <w:t>matriz</w:t>
-      </w:r>
-      <w:r>
-        <w:rPr>
-          <w:color w:val="57D1EB"/>
-        </w:rPr>
-        <w:t>)</w:t>
-      </w:r>
-      <w:r>
-        <w:rPr>
-          <w:color w:val="57D1EB"/>
-        </w:rPr>
-        <w:br/>
-        <w:t xml:space="preserve">    </w:t>
-      </w:r>
-      <w:r>
-        <w:rPr>
-          <w:color w:val="F9F6EF"/>
-        </w:rPr>
-        <w:t xml:space="preserve">qtdVertices </w:t>
-      </w:r>
-      <w:r>
-        <w:rPr>
-          <w:color w:val="A97CF8"/>
-        </w:rPr>
-        <w:t xml:space="preserve">= </w:t>
-      </w:r>
-      <w:r>
-        <w:rPr>
-          <w:color w:val="F9F6EF"/>
-        </w:rPr>
-        <w:t>np</w:t>
-      </w:r>
-      <w:r>
-        <w:rPr>
-          <w:color w:val="FFC83C"/>
-        </w:rPr>
-        <w:t>.</w:t>
-      </w:r>
-      <w:r>
-        <w:rPr>
-          <w:color w:val="92D923"/>
-        </w:rPr>
-        <w:t>shape</w:t>
-      </w:r>
-      <w:r>
-        <w:rPr>
-          <w:color w:val="57D1EB"/>
-        </w:rPr>
-        <w:t>(</w:t>
-      </w:r>
-      <w:r>
-        <w:rPr>
-          <w:color w:val="FFC66D"/>
-        </w:rPr>
-        <w:t>matriz</w:t>
-      </w:r>
-      <w:r>
-        <w:rPr>
-          <w:color w:val="57D1EB"/>
-        </w:rPr>
-        <w:t>)</w:t>
-      </w:r>
-      <w:r>
-        <w:rPr>
-          <w:color w:val="92D923"/>
-        </w:rPr>
-        <w:t>[</w:t>
-      </w:r>
-      <w:r>
-        <w:rPr>
-          <w:color w:val="0078D7"/>
-        </w:rPr>
-        <w:t>0</w:t>
-      </w:r>
-      <w:r>
-        <w:rPr>
-          <w:color w:val="92D923"/>
-        </w:rPr>
-        <w:t>]</w:t>
-      </w:r>
-      <w:r>
-        <w:rPr>
-          <w:color w:val="92D923"/>
-        </w:rPr>
-        <w:br/>
-      </w:r>
-      <w:r>
-        <w:rPr>
-          <w:color w:val="92D923"/>
-        </w:rPr>
-        <w:br/>
-        <w:t xml:space="preserve">    </w:t>
-      </w:r>
-      <w:r>
-        <w:rPr>
-          <w:color w:val="F9F6EF"/>
-        </w:rPr>
-        <w:t>arestas</w:t>
-      </w:r>
-      <w:r>
-        <w:rPr>
-          <w:color w:val="A97CF8"/>
-        </w:rPr>
-        <w:t>=</w:t>
-      </w:r>
-      <w:r>
-        <w:rPr>
-          <w:color w:val="0078D7"/>
-        </w:rPr>
-        <w:t>0</w:t>
-      </w:r>
-      <w:r>
-        <w:rPr>
-          <w:color w:val="0078D7"/>
-        </w:rPr>
-        <w:br/>
-        <w:t xml:space="preserve">    </w:t>
-      </w:r>
-      <w:r>
-        <w:rPr>
-          <w:color w:val="EE7762"/>
-        </w:rPr>
-        <w:t xml:space="preserve">for </w:t>
-      </w:r>
-      <w:r>
-        <w:rPr>
-          <w:color w:val="F9F6EF"/>
-        </w:rPr>
-        <w:t xml:space="preserve">vi </w:t>
-      </w:r>
-      <w:r>
-        <w:rPr>
-          <w:color w:val="EE7762"/>
-        </w:rPr>
-        <w:t xml:space="preserve">in </w:t>
-      </w:r>
-      <w:r>
-        <w:rPr>
-          <w:color w:val="FF6188"/>
-        </w:rPr>
-        <w:t>range</w:t>
-      </w:r>
-      <w:r>
-        <w:rPr>
-          <w:color w:val="57D1EB"/>
-        </w:rPr>
-        <w:t>(</w:t>
-      </w:r>
-      <w:r>
-        <w:rPr>
-          <w:color w:val="0078D7"/>
-        </w:rPr>
-        <w:t>0</w:t>
-      </w:r>
-      <w:r>
-        <w:rPr>
-          <w:color w:val="78DCE8"/>
-        </w:rPr>
-        <w:t xml:space="preserve">, </w:t>
-      </w:r>
-      <w:r>
-        <w:rPr>
-          <w:color w:val="F9F6EF"/>
-        </w:rPr>
-        <w:t>qtdVertices</w:t>
-      </w:r>
-      <w:r>
-        <w:rPr>
-          <w:color w:val="57D1EB"/>
-        </w:rPr>
-        <w:t>)</w:t>
-      </w:r>
-      <w:r>
-        <w:rPr>
-          <w:color w:val="A97CF8"/>
-        </w:rPr>
-        <w:t>:</w:t>
-      </w:r>
-      <w:r>
-        <w:rPr>
-          <w:color w:val="A97CF8"/>
-        </w:rPr>
-        <w:br/>
-        <w:t xml:space="preserve">        </w:t>
-      </w:r>
-      <w:r>
-        <w:rPr>
-          <w:color w:val="EE7762"/>
-        </w:rPr>
-        <w:t xml:space="preserve">for </w:t>
-      </w:r>
-      <w:r>
-        <w:rPr>
-          <w:color w:val="F9F6EF"/>
-        </w:rPr>
-        <w:t xml:space="preserve">vj </w:t>
-      </w:r>
-      <w:r>
-        <w:rPr>
-          <w:color w:val="EE7762"/>
-        </w:rPr>
-        <w:t xml:space="preserve">in </w:t>
-      </w:r>
-      <w:r>
-        <w:rPr>
-          <w:color w:val="FF6188"/>
-        </w:rPr>
-        <w:t>range</w:t>
-      </w:r>
-      <w:r>
-        <w:rPr>
-          <w:color w:val="57D1EB"/>
-        </w:rPr>
-        <w:t>(</w:t>
-      </w:r>
-      <w:r>
-        <w:rPr>
-          <w:color w:val="F9F6EF"/>
-        </w:rPr>
-        <w:t xml:space="preserve">vi </w:t>
-      </w:r>
-      <w:r>
-        <w:rPr>
-          <w:color w:val="A97CF8"/>
-        </w:rPr>
-        <w:t xml:space="preserve">+ </w:t>
-      </w:r>
-      <w:r>
-        <w:rPr>
-          <w:color w:val="0078D7"/>
-        </w:rPr>
-        <w:t>1</w:t>
-      </w:r>
-      <w:r>
-        <w:rPr>
-          <w:color w:val="78DCE8"/>
-        </w:rPr>
-        <w:t xml:space="preserve">, </w:t>
-      </w:r>
-      <w:r>
-        <w:rPr>
-          <w:color w:val="F9F6EF"/>
-        </w:rPr>
-        <w:t>qtdVertices</w:t>
-      </w:r>
-      <w:r>
-        <w:rPr>
-          <w:color w:val="57D1EB"/>
-        </w:rPr>
-        <w:t>)</w:t>
-      </w:r>
-      <w:r>
-        <w:rPr>
-          <w:color w:val="A97CF8"/>
-        </w:rPr>
-        <w:t>:</w:t>
-      </w:r>
-      <w:r>
-        <w:rPr>
-          <w:color w:val="A97CF8"/>
-        </w:rPr>
-        <w:br/>
-        <w:t xml:space="preserve">            </w:t>
-      </w:r>
-      <w:r>
-        <w:rPr>
-          <w:color w:val="EE7762"/>
-        </w:rPr>
-        <w:t xml:space="preserve">if </w:t>
-      </w:r>
-      <w:r>
-        <w:rPr>
-          <w:color w:val="FFC66D"/>
-        </w:rPr>
-        <w:t>matriz</w:t>
-      </w:r>
-      <w:r>
-        <w:rPr>
-          <w:color w:val="92D923"/>
-        </w:rPr>
-        <w:t>[</w:t>
-      </w:r>
-      <w:r>
-        <w:rPr>
-          <w:color w:val="F9F6EF"/>
-        </w:rPr>
-        <w:t>vi</w:t>
-      </w:r>
-      <w:r>
-        <w:rPr>
-          <w:color w:val="92D923"/>
-        </w:rPr>
-        <w:t>][</w:t>
-      </w:r>
-      <w:r>
-        <w:rPr>
-          <w:color w:val="F9F6EF"/>
-        </w:rPr>
-        <w:t>vj</w:t>
-      </w:r>
-      <w:r>
-        <w:rPr>
-          <w:color w:val="92D923"/>
-        </w:rPr>
-        <w:t xml:space="preserve">] </w:t>
-      </w:r>
-      <w:r>
-        <w:rPr>
-          <w:color w:val="A97CF8"/>
-        </w:rPr>
-        <w:t xml:space="preserve">== </w:t>
-      </w:r>
-      <w:r>
-        <w:rPr>
-          <w:color w:val="0078D7"/>
-        </w:rPr>
-        <w:t>1</w:t>
-      </w:r>
-      <w:r>
-        <w:rPr>
-          <w:color w:val="A97CF8"/>
-        </w:rPr>
-        <w:t>:</w:t>
-      </w:r>
-      <w:r>
-        <w:rPr>
-          <w:color w:val="A97CF8"/>
-        </w:rPr>
-        <w:br/>
-        <w:t xml:space="preserve">                </w:t>
-      </w:r>
-      <w:r>
-        <w:rPr>
-          <w:color w:val="F9F6EF"/>
-        </w:rPr>
-        <w:t>arestas</w:t>
-      </w:r>
-      <w:r>
-        <w:rPr>
-          <w:color w:val="A97CF8"/>
-        </w:rPr>
-        <w:t>+=</w:t>
-      </w:r>
-      <w:r>
-        <w:rPr>
-          <w:color w:val="0078D7"/>
-        </w:rPr>
-        <w:t>1</w:t>
-      </w:r>
-      <w:r>
-        <w:rPr>
-          <w:color w:val="0078D7"/>
-        </w:rPr>
-        <w:br/>
-      </w:r>
-      <w:r>
-        <w:rPr>
-          <w:color w:val="0078D7"/>
-        </w:rPr>
-        <w:br/>
-        <w:t xml:space="preserve">    </w:t>
-      </w:r>
-      <w:r>
-        <w:rPr>
-          <w:color w:val="EE7762"/>
-        </w:rPr>
-        <w:t xml:space="preserve">if </w:t>
-      </w:r>
-      <w:r>
-        <w:rPr>
-          <w:color w:val="F9F6EF"/>
-        </w:rPr>
-        <w:t xml:space="preserve">tipoGrafo </w:t>
-      </w:r>
-      <w:r>
-        <w:rPr>
-          <w:color w:val="A97CF8"/>
-        </w:rPr>
-        <w:t xml:space="preserve">== </w:t>
-      </w:r>
-      <w:r>
-        <w:rPr>
-          <w:color w:val="0078D7"/>
-        </w:rPr>
-        <w:t>0</w:t>
-      </w:r>
-      <w:r>
-        <w:rPr>
-          <w:color w:val="A97CF8"/>
-        </w:rPr>
-        <w:t>:</w:t>
-      </w:r>
-      <w:r>
-        <w:rPr>
-          <w:color w:val="A97CF8"/>
-        </w:rPr>
-        <w:br/>
-        <w:t xml:space="preserve">        </w:t>
-      </w:r>
-      <w:r>
-        <w:rPr>
-          <w:color w:val="EE7762"/>
-        </w:rPr>
-        <w:t xml:space="preserve">return </w:t>
-      </w:r>
-      <w:r>
-        <w:rPr>
-          <w:color w:val="57D1EB"/>
-        </w:rPr>
-        <w:t>(</w:t>
-      </w:r>
-      <w:r>
-        <w:rPr>
-          <w:color w:val="0078D7"/>
-        </w:rPr>
-        <w:t xml:space="preserve">2 </w:t>
-      </w:r>
-      <w:r>
-        <w:rPr>
-          <w:color w:val="A97CF8"/>
-        </w:rPr>
-        <w:t xml:space="preserve">* </w:t>
-      </w:r>
-      <w:r>
-        <w:rPr>
-          <w:color w:val="F9F6EF"/>
-        </w:rPr>
-        <w:t>arestas</w:t>
-      </w:r>
-      <w:r>
-        <w:rPr>
-          <w:color w:val="57D1EB"/>
-        </w:rPr>
-        <w:t xml:space="preserve">) </w:t>
-      </w:r>
-      <w:r>
-        <w:rPr>
-          <w:color w:val="A97CF8"/>
-        </w:rPr>
-        <w:t xml:space="preserve">/ </w:t>
-      </w:r>
-      <w:r>
-        <w:rPr>
-          <w:color w:val="57D1EB"/>
-        </w:rPr>
-        <w:t>(</w:t>
-      </w:r>
-      <w:r>
-        <w:rPr>
-          <w:color w:val="F9F6EF"/>
-        </w:rPr>
-        <w:t xml:space="preserve">qtdVertices </w:t>
-      </w:r>
-      <w:r>
-        <w:rPr>
-          <w:color w:val="A97CF8"/>
-        </w:rPr>
-        <w:t xml:space="preserve">* </w:t>
-      </w:r>
-      <w:r>
-        <w:rPr>
-          <w:color w:val="57D1EB"/>
-        </w:rPr>
-        <w:t>(</w:t>
-      </w:r>
-      <w:r>
-        <w:rPr>
-          <w:color w:val="F9F6EF"/>
-        </w:rPr>
-        <w:t xml:space="preserve">qtdVertices </w:t>
-      </w:r>
-      <w:r>
-        <w:rPr>
-          <w:color w:val="A97CF8"/>
-        </w:rPr>
-        <w:t xml:space="preserve">- </w:t>
-      </w:r>
-      <w:r>
-        <w:rPr>
-          <w:color w:val="0078D7"/>
-        </w:rPr>
-        <w:t>1</w:t>
-      </w:r>
-      <w:r>
-        <w:rPr>
-          <w:color w:val="57D1EB"/>
-        </w:rPr>
-        <w:t>))</w:t>
-      </w:r>
-      <w:r>
-        <w:rPr>
-          <w:color w:val="57D1EB"/>
-        </w:rPr>
-        <w:br/>
-      </w:r>
-      <w:r>
-        <w:rPr>
-          <w:color w:val="57D1EB"/>
-        </w:rPr>
-        <w:br/>
-        <w:t xml:space="preserve">    </w:t>
-      </w:r>
-      <w:r>
-        <w:rPr>
-          <w:color w:val="EE7762"/>
-        </w:rPr>
-        <w:t xml:space="preserve">if </w:t>
-      </w:r>
-      <w:r>
-        <w:rPr>
-          <w:color w:val="F9F6EF"/>
-        </w:rPr>
-        <w:t xml:space="preserve">tipoGrafo </w:t>
-      </w:r>
-      <w:r>
-        <w:rPr>
-          <w:color w:val="A97CF8"/>
-        </w:rPr>
-        <w:t xml:space="preserve">== </w:t>
-      </w:r>
-      <w:r>
-        <w:rPr>
-          <w:color w:val="0078D7"/>
-        </w:rPr>
-        <w:t>1</w:t>
-      </w:r>
-      <w:r>
-        <w:rPr>
-          <w:color w:val="A97CF8"/>
-        </w:rPr>
-        <w:t>:</w:t>
-      </w:r>
-      <w:r>
-        <w:rPr>
-          <w:color w:val="A97CF8"/>
-        </w:rPr>
-        <w:br/>
-        <w:t xml:space="preserve">        </w:t>
-      </w:r>
-      <w:r>
-        <w:rPr>
-          <w:color w:val="EE7762"/>
-        </w:rPr>
-        <w:t xml:space="preserve">return </w:t>
-      </w:r>
-      <w:r>
-        <w:rPr>
-          <w:color w:val="F9F6EF"/>
-        </w:rPr>
-        <w:t xml:space="preserve">arestas </w:t>
-      </w:r>
-      <w:r>
-        <w:rPr>
-          <w:color w:val="A97CF8"/>
-        </w:rPr>
-        <w:t xml:space="preserve">/ </w:t>
-      </w:r>
-      <w:r>
-        <w:rPr>
-          <w:color w:val="57D1EB"/>
-        </w:rPr>
-        <w:t>(</w:t>
-      </w:r>
-      <w:r>
-        <w:rPr>
-          <w:color w:val="F9F6EF"/>
-        </w:rPr>
-        <w:t xml:space="preserve">qtdVertices </w:t>
-      </w:r>
-      <w:r>
-        <w:rPr>
-          <w:color w:val="A97CF8"/>
-        </w:rPr>
-        <w:t xml:space="preserve">* </w:t>
-      </w:r>
-      <w:r>
-        <w:rPr>
-          <w:color w:val="57D1EB"/>
-        </w:rPr>
-        <w:t>(</w:t>
-      </w:r>
-      <w:r>
-        <w:rPr>
-          <w:color w:val="F9F6EF"/>
-        </w:rPr>
-        <w:t xml:space="preserve">qtdVertices </w:t>
-      </w:r>
-      <w:r>
-        <w:rPr>
-          <w:color w:val="A97CF8"/>
-        </w:rPr>
-        <w:t xml:space="preserve">- </w:t>
-      </w:r>
-      <w:r>
-        <w:rPr>
-          <w:color w:val="0078D7"/>
-        </w:rPr>
-        <w:t>1</w:t>
-      </w:r>
-      <w:r>
-        <w:rPr>
-          <w:color w:val="57D1EB"/>
-        </w:rPr>
-        <w:t>))</w:t>
-      </w:r>
-    </w:p>
-    <w:p>
-      <w:pPr>
-        <w:spacing w:line="240" w:lineRule="auto"/>
-        <w:rPr>
-          <w:sz w:val="18"/>
-          <w:szCs w:val="18"/>
-        </w:rPr>
-      </w:pPr>
-    </w:p>
-    <w:p>
-      <w:pPr>
-        <w:spacing w:line="240" w:lineRule="auto"/>
-        <w:rPr>
-          <w:sz w:val="18"/>
-          <w:szCs w:val="18"/>
-        </w:rPr>
-      </w:pPr>
-      <w:r>
-        <w:rPr>
-          <w:sz w:val="18"/>
-          <w:szCs w:val="18"/>
-        </w:rPr>
-        <w:t xml:space="preserve">Para realizamos esse cálculo, precisamos das seguintes variáveis: </w:t>
-      </w:r>
-      <w:r>
-        <w:rPr>
-          <w:sz w:val="18"/>
-          <w:szCs w:val="18"/>
-          <w:u w:val="single"/>
-        </w:rPr>
-        <w:t>quantidade de vértices</w:t>
-      </w:r>
-      <w:r>
-        <w:rPr>
-          <w:sz w:val="18"/>
-          <w:szCs w:val="18"/>
-        </w:rPr>
-        <w:t xml:space="preserve"> e </w:t>
-      </w:r>
-      <w:r>
-        <w:rPr>
-          <w:sz w:val="18"/>
-          <w:szCs w:val="18"/>
-          <w:u w:val="single"/>
-        </w:rPr>
-        <w:t>quantidade de arestas</w:t>
-      </w:r>
-      <w:r>
-        <w:rPr>
-          <w:sz w:val="18"/>
-          <w:szCs w:val="18"/>
-        </w:rPr>
-        <w:t xml:space="preserve"> do grafo. A partir do método </w:t>
-      </w:r>
-      <w:r>
-        <w:rPr>
-          <w:b/>
-          <w:sz w:val="18"/>
-          <w:szCs w:val="18"/>
-        </w:rPr>
-        <w:t>np.shape(matriz)[0]</w:t>
-      </w:r>
-      <w:r>
-        <w:rPr>
-          <w:sz w:val="18"/>
-          <w:szCs w:val="18"/>
-        </w:rPr>
-        <w:t>,</w:t>
-      </w:r>
-      <w:r>
-        <w:rPr>
-          <w:sz w:val="18"/>
-          <w:szCs w:val="18"/>
-        </w:rPr>
-        <w:t xml:space="preserve"> encontramos a quantidade de vértices. Já para a quantidade de arestas, </w:t>
-      </w:r>
-      <w:r>
-        <w:rPr>
-          <w:sz w:val="18"/>
-          <w:szCs w:val="18"/>
-          <w:u w:val="single"/>
-        </w:rPr>
-        <w:t>devemos percorrer o grafo e contar todas as posições cujo valor seja 1</w:t>
-      </w:r>
-      <w:r>
-        <w:rPr>
-          <w:sz w:val="18"/>
-          <w:szCs w:val="18"/>
-        </w:rPr>
-        <w:t xml:space="preserve"> (ou seja, onde entre dois vértices Vi e Vj haja uma aresta). Isso permite que calculemos a densidade de grafos simples e digrafos, onde tal diferenciação é feita pelos últimos dois condicionais, aplicando um cálculo diferente, dependendo do resultado da função </w:t>
-      </w:r>
-      <w:r>
-        <w:rPr>
-          <w:b/>
-          <w:sz w:val="18"/>
-          <w:szCs w:val="18"/>
-        </w:rPr>
-        <w:t>tipoGrafo(matriz)</w:t>
-      </w:r>
-      <w:r>
-        <w:rPr>
-          <w:sz w:val="18"/>
-          <w:szCs w:val="18"/>
-        </w:rPr>
-        <w:t>, implementada anteriormente.</w:t>
-      </w:r>
-    </w:p>
-    <w:p>
-      <w:pPr>
-        <w:spacing w:line="240" w:lineRule="auto"/>
-        <w:rPr>
-          <w:sz w:val="18"/>
-          <w:szCs w:val="18"/>
-        </w:rPr>
-      </w:pPr>
-      <w:r>
-        <w:rPr>
-          <w:sz w:val="18"/>
-          <w:szCs w:val="18"/>
-        </w:rPr>
-        <w:t>Abaixo, seguem as formulas de cálculo de densidade de um grago, apresentadas pelo professor, que utilizei como base para elaboração dessa função, e que motivam a minha necessidade de calcular a quantidade de vértices e arestas do grafo em questão:</w:t>
-      </w:r>
-    </w:p>
-    <w:p>
-      <w:pPr>
-        <w:spacing w:line="240" w:lineRule="auto"/>
-        <w:rPr>
-          <w:sz w:val="18"/>
-          <w:szCs w:val="18"/>
-        </w:rPr>
-      </w:pPr>
-    </w:p>
-    <w:p>
-      <w:pPr>
-        <w:spacing w:line="240" w:lineRule="auto"/>
-        <w:jc w:val="center"/>
-        <w:rPr>
-          <w:sz w:val="18"/>
-          <w:szCs w:val="18"/>
-        </w:rPr>
-      </w:pPr>
-      <w:r>
-        <w:rPr>
-          <w:sz w:val="18"/>
-          <w:szCs w:val="18"/>
-        </w:rPr>
-        <w:pict>
-          <v:shape id="_x0000_i1027" type="#_x0000_t75" style="width:121.5pt;height:216.75pt">
             <v:imagedata r:id="rId10" o:title="tabela"/>
           </v:shape>
         </w:pict>
@@ -3108,31 +2161,12 @@
           <w:szCs w:val="18"/>
         </w:rPr>
       </w:pPr>
-    </w:p>
-    <w:p>
-      <w:pPr>
-        <w:spacing w:line="240" w:lineRule="auto"/>
-        <w:rPr>
-          <w:sz w:val="18"/>
-          <w:szCs w:val="18"/>
-        </w:rPr>
-      </w:pPr>
-    </w:p>
-    <w:p>
-      <w:pPr>
-        <w:spacing w:line="240" w:lineRule="auto"/>
-        <w:rPr>
-          <w:sz w:val="18"/>
-          <w:szCs w:val="18"/>
-        </w:rPr>
-      </w:pPr>
-      <w:r>
-        <w:rPr>
-          <w:sz w:val="18"/>
-          <w:szCs w:val="18"/>
-        </w:rPr>
-        <w:lastRenderedPageBreak/>
-        <w:t xml:space="preserve">Já o terceiro método, </w:t>
+      <w:r>
+        <w:rPr>
+          <w:sz w:val="18"/>
+          <w:szCs w:val="18"/>
+        </w:rPr>
+        <w:t xml:space="preserve">O segundo método implementado, </w:t>
       </w:r>
       <w:r>
         <w:rPr>
@@ -3140,7 +2174,28 @@
           <w:sz w:val="18"/>
           <w:szCs w:val="18"/>
         </w:rPr>
-        <w:t>insereAresta(</w:t>
+        <w:t>calcDensidade(self, matriz)</w:t>
+      </w:r>
+      <w:r>
+        <w:rPr>
+          <w:sz w:val="18"/>
+          <w:szCs w:val="18"/>
+        </w:rPr>
+        <w:t>, calcula a densidade de grafo</w:t>
+      </w:r>
+      <w:r>
+        <w:rPr>
+          <w:sz w:val="18"/>
+          <w:szCs w:val="18"/>
+        </w:rPr>
+        <w:t>s</w:t>
+      </w:r>
+      <w:r>
+        <w:rPr>
+          <w:sz w:val="18"/>
+          <w:szCs w:val="18"/>
+        </w:rPr>
+        <w:t xml:space="preserve"> dos tipos </w:t>
       </w:r>
       <w:r>
         <w:rPr>
@@ -3148,7 +2203,14 @@
           <w:sz w:val="18"/>
           <w:szCs w:val="18"/>
         </w:rPr>
-        <w:t>matriz, vi, v</w:t>
+        <w:t>simples</w:t>
+      </w:r>
+      <w:r>
+        <w:rPr>
+          <w:sz w:val="18"/>
+          <w:szCs w:val="18"/>
+        </w:rPr>
+        <w:t xml:space="preserve"> ou </w:t>
       </w:r>
       <w:r>
         <w:rPr>
@@ -3156,21 +2218,7 @@
           <w:sz w:val="18"/>
           <w:szCs w:val="18"/>
         </w:rPr>
-        <w:t>j)</w:t>
-      </w:r>
-      <w:r>
-        <w:rPr>
-          <w:sz w:val="18"/>
-          <w:szCs w:val="18"/>
-        </w:rPr>
-        <w:t>,</w:t>
-      </w:r>
-      <w:r>
-        <w:rPr>
-          <w:sz w:val="18"/>
-          <w:szCs w:val="18"/>
-        </w:rPr>
-        <w:t xml:space="preserve"> visa inserir uma aresta que conecte os dois vértices </w:t>
+        <w:t>digrafo</w:t>
       </w:r>
       <w:r>
         <w:rPr>
@@ -3178,29 +2226,37 @@
           <w:sz w:val="18"/>
           <w:szCs w:val="18"/>
         </w:rPr>
-        <w:t>vi</w:t>
-      </w:r>
-      <w:r>
-        <w:rPr>
-          <w:sz w:val="18"/>
-          <w:szCs w:val="18"/>
-        </w:rPr>
-        <w:t xml:space="preserve"> e </w:t>
-      </w:r>
-      <w:r>
-        <w:rPr>
-          <w:b/>
-          <w:sz w:val="18"/>
-          <w:szCs w:val="18"/>
-        </w:rPr>
-        <w:t>vj</w:t>
-      </w:r>
-      <w:r>
-        <w:rPr>
-          <w:sz w:val="18"/>
-          <w:szCs w:val="18"/>
-        </w:rPr>
-        <w:t xml:space="preserve"> informados. Sua implementação foi feita da seguinte maneira:</w:t>
+        <w:t>s</w:t>
+      </w:r>
+      <w:r>
+        <w:rPr>
+          <w:sz w:val="18"/>
+          <w:szCs w:val="18"/>
+        </w:rPr>
+        <w:t>.</w:t>
+      </w:r>
+      <w:r>
+        <w:rPr>
+          <w:sz w:val="18"/>
+          <w:szCs w:val="18"/>
+        </w:rPr>
+        <w:t xml:space="preserve"> </w:t>
+      </w:r>
+    </w:p>
+    <w:p>
+      <w:pPr>
+        <w:spacing w:line="240" w:lineRule="auto"/>
+        <w:rPr>
+          <w:sz w:val="18"/>
+          <w:szCs w:val="18"/>
+        </w:rPr>
+      </w:pPr>
+      <w:r>
+        <w:rPr>
+          <w:sz w:val="18"/>
+          <w:szCs w:val="18"/>
+        </w:rPr>
+        <w:t>Abaixo, segue a sua implementação:</w:t>
       </w:r>
     </w:p>
     <w:p>
@@ -3221,6 +2277,978 @@
         <w:rPr>
           <w:color w:val="B7E66E"/>
         </w:rPr>
+        <w:t>calcDensidade</w:t>
+      </w:r>
+      <w:r>
+        <w:rPr>
+          <w:color w:val="57D1EB"/>
+        </w:rPr>
+        <w:t>(</w:t>
+      </w:r>
+      <w:r>
+        <w:rPr>
+          <w:color w:val="FFC66D"/>
+        </w:rPr>
+        <w:t>self</w:t>
+      </w:r>
+      <w:r>
+        <w:rPr>
+          <w:color w:val="78DCE8"/>
+        </w:rPr>
+        <w:t xml:space="preserve">, </w:t>
+      </w:r>
+      <w:r>
+        <w:rPr>
+          <w:color w:val="FFC66D"/>
+        </w:rPr>
+        <w:t>matriz</w:t>
+      </w:r>
+      <w:r>
+        <w:rPr>
+          <w:color w:val="57D1EB"/>
+        </w:rPr>
+        <w:t>)</w:t>
+      </w:r>
+      <w:r>
+        <w:rPr>
+          <w:color w:val="A97CF8"/>
+        </w:rPr>
+        <w:t>:</w:t>
+      </w:r>
+      <w:r>
+        <w:rPr>
+          <w:color w:val="A97CF8"/>
+        </w:rPr>
+        <w:br/>
+      </w:r>
+      <w:r>
+        <w:rPr>
+          <w:color w:val="A97CF8"/>
+        </w:rPr>
+        <w:br/>
+        <w:t xml:space="preserve">    </w:t>
+      </w:r>
+      <w:r>
+        <w:rPr>
+          <w:color w:val="F9F6EF"/>
+        </w:rPr>
+        <w:t xml:space="preserve">tipoGrafo </w:t>
+      </w:r>
+      <w:r>
+        <w:rPr>
+          <w:color w:val="A97CF8"/>
+        </w:rPr>
+        <w:t xml:space="preserve">= </w:t>
+      </w:r>
+      <w:r>
+        <w:rPr>
+          <w:color w:val="FFC66D"/>
+        </w:rPr>
+        <w:t>self</w:t>
+      </w:r>
+      <w:r>
+        <w:rPr>
+          <w:color w:val="FFC83C"/>
+        </w:rPr>
+        <w:t>.</w:t>
+      </w:r>
+      <w:r>
+        <w:rPr>
+          <w:color w:val="92D923"/>
+        </w:rPr>
+        <w:t>tipoGrafo</w:t>
+      </w:r>
+      <w:r>
+        <w:rPr>
+          <w:color w:val="57D1EB"/>
+        </w:rPr>
+        <w:t>(</w:t>
+      </w:r>
+      <w:r>
+        <w:rPr>
+          <w:color w:val="FFC66D"/>
+        </w:rPr>
+        <w:t>matriz</w:t>
+      </w:r>
+      <w:r>
+        <w:rPr>
+          <w:color w:val="57D1EB"/>
+        </w:rPr>
+        <w:t>)</w:t>
+      </w:r>
+      <w:r>
+        <w:rPr>
+          <w:color w:val="57D1EB"/>
+        </w:rPr>
+        <w:br/>
+        <w:t xml:space="preserve">    </w:t>
+      </w:r>
+      <w:r>
+        <w:rPr>
+          <w:color w:val="F9F6EF"/>
+        </w:rPr>
+        <w:t xml:space="preserve">qtdVertices </w:t>
+      </w:r>
+      <w:r>
+        <w:rPr>
+          <w:color w:val="A97CF8"/>
+        </w:rPr>
+        <w:t xml:space="preserve">= </w:t>
+      </w:r>
+      <w:r>
+        <w:rPr>
+          <w:color w:val="F9F6EF"/>
+        </w:rPr>
+        <w:t>np</w:t>
+      </w:r>
+      <w:r>
+        <w:rPr>
+          <w:color w:val="FFC83C"/>
+        </w:rPr>
+        <w:t>.</w:t>
+      </w:r>
+      <w:r>
+        <w:rPr>
+          <w:color w:val="92D923"/>
+        </w:rPr>
+        <w:t>shape</w:t>
+      </w:r>
+      <w:r>
+        <w:rPr>
+          <w:color w:val="57D1EB"/>
+        </w:rPr>
+        <w:t>(</w:t>
+      </w:r>
+      <w:r>
+        <w:rPr>
+          <w:color w:val="FFC66D"/>
+        </w:rPr>
+        <w:t>matriz</w:t>
+      </w:r>
+      <w:r>
+        <w:rPr>
+          <w:color w:val="57D1EB"/>
+        </w:rPr>
+        <w:t>)</w:t>
+      </w:r>
+      <w:r>
+        <w:rPr>
+          <w:color w:val="92D923"/>
+        </w:rPr>
+        <w:t>[</w:t>
+      </w:r>
+      <w:r>
+        <w:rPr>
+          <w:color w:val="0078D7"/>
+        </w:rPr>
+        <w:t>0</w:t>
+      </w:r>
+      <w:r>
+        <w:rPr>
+          <w:color w:val="92D923"/>
+        </w:rPr>
+        <w:t>]</w:t>
+      </w:r>
+      <w:r>
+        <w:rPr>
+          <w:color w:val="92D923"/>
+        </w:rPr>
+        <w:br/>
+      </w:r>
+      <w:r>
+        <w:rPr>
+          <w:color w:val="92D923"/>
+        </w:rPr>
+        <w:br/>
+        <w:t xml:space="preserve">    </w:t>
+      </w:r>
+      <w:r>
+        <w:rPr>
+          <w:color w:val="F9F6EF"/>
+        </w:rPr>
+        <w:t>arestas</w:t>
+      </w:r>
+      <w:r>
+        <w:rPr>
+          <w:color w:val="A97CF8"/>
+        </w:rPr>
+        <w:t>=</w:t>
+      </w:r>
+      <w:r>
+        <w:rPr>
+          <w:color w:val="0078D7"/>
+        </w:rPr>
+        <w:t>0</w:t>
+      </w:r>
+      <w:r>
+        <w:rPr>
+          <w:color w:val="0078D7"/>
+        </w:rPr>
+        <w:br/>
+        <w:t xml:space="preserve">    </w:t>
+      </w:r>
+      <w:r>
+        <w:rPr>
+          <w:color w:val="EE7762"/>
+        </w:rPr>
+        <w:t xml:space="preserve">for </w:t>
+      </w:r>
+      <w:r>
+        <w:rPr>
+          <w:color w:val="F9F6EF"/>
+        </w:rPr>
+        <w:t xml:space="preserve">vi </w:t>
+      </w:r>
+      <w:r>
+        <w:rPr>
+          <w:color w:val="EE7762"/>
+        </w:rPr>
+        <w:t xml:space="preserve">in </w:t>
+      </w:r>
+      <w:r>
+        <w:rPr>
+          <w:color w:val="FF6188"/>
+        </w:rPr>
+        <w:t>range</w:t>
+      </w:r>
+      <w:r>
+        <w:rPr>
+          <w:color w:val="57D1EB"/>
+        </w:rPr>
+        <w:t>(</w:t>
+      </w:r>
+      <w:r>
+        <w:rPr>
+          <w:color w:val="0078D7"/>
+        </w:rPr>
+        <w:t>0</w:t>
+      </w:r>
+      <w:r>
+        <w:rPr>
+          <w:color w:val="78DCE8"/>
+        </w:rPr>
+        <w:t xml:space="preserve">, </w:t>
+      </w:r>
+      <w:r>
+        <w:rPr>
+          <w:color w:val="F9F6EF"/>
+        </w:rPr>
+        <w:t>qtdVertices</w:t>
+      </w:r>
+      <w:r>
+        <w:rPr>
+          <w:color w:val="57D1EB"/>
+        </w:rPr>
+        <w:t>)</w:t>
+      </w:r>
+      <w:r>
+        <w:rPr>
+          <w:color w:val="A97CF8"/>
+        </w:rPr>
+        <w:t>:</w:t>
+      </w:r>
+      <w:r>
+        <w:rPr>
+          <w:color w:val="A97CF8"/>
+        </w:rPr>
+        <w:br/>
+        <w:t xml:space="preserve">        </w:t>
+      </w:r>
+      <w:r>
+        <w:rPr>
+          <w:color w:val="EE7762"/>
+        </w:rPr>
+        <w:t xml:space="preserve">for </w:t>
+      </w:r>
+      <w:r>
+        <w:rPr>
+          <w:color w:val="F9F6EF"/>
+        </w:rPr>
+        <w:t xml:space="preserve">vj </w:t>
+      </w:r>
+      <w:r>
+        <w:rPr>
+          <w:color w:val="EE7762"/>
+        </w:rPr>
+        <w:t xml:space="preserve">in </w:t>
+      </w:r>
+      <w:r>
+        <w:rPr>
+          <w:color w:val="FF6188"/>
+        </w:rPr>
+        <w:t>range</w:t>
+      </w:r>
+      <w:r>
+        <w:rPr>
+          <w:color w:val="57D1EB"/>
+        </w:rPr>
+        <w:t>(</w:t>
+      </w:r>
+      <w:r>
+        <w:rPr>
+          <w:color w:val="F9F6EF"/>
+        </w:rPr>
+        <w:t xml:space="preserve">vi </w:t>
+      </w:r>
+      <w:r>
+        <w:rPr>
+          <w:color w:val="A97CF8"/>
+        </w:rPr>
+        <w:t xml:space="preserve">+ </w:t>
+      </w:r>
+      <w:r>
+        <w:rPr>
+          <w:color w:val="0078D7"/>
+        </w:rPr>
+        <w:t>1</w:t>
+      </w:r>
+      <w:r>
+        <w:rPr>
+          <w:color w:val="78DCE8"/>
+        </w:rPr>
+        <w:t xml:space="preserve">, </w:t>
+      </w:r>
+      <w:r>
+        <w:rPr>
+          <w:color w:val="F9F6EF"/>
+        </w:rPr>
+        <w:t>qtdVertices</w:t>
+      </w:r>
+      <w:r>
+        <w:rPr>
+          <w:color w:val="57D1EB"/>
+        </w:rPr>
+        <w:t>)</w:t>
+      </w:r>
+      <w:r>
+        <w:rPr>
+          <w:color w:val="A97CF8"/>
+        </w:rPr>
+        <w:t>:</w:t>
+      </w:r>
+      <w:r>
+        <w:rPr>
+          <w:color w:val="A97CF8"/>
+        </w:rPr>
+        <w:br/>
+        <w:t xml:space="preserve">            </w:t>
+      </w:r>
+      <w:r>
+        <w:rPr>
+          <w:color w:val="EE7762"/>
+        </w:rPr>
+        <w:t xml:space="preserve">if </w:t>
+      </w:r>
+      <w:r>
+        <w:rPr>
+          <w:color w:val="FFC66D"/>
+        </w:rPr>
+        <w:t>matriz</w:t>
+      </w:r>
+      <w:r>
+        <w:rPr>
+          <w:color w:val="92D923"/>
+        </w:rPr>
+        <w:t>[</w:t>
+      </w:r>
+      <w:r>
+        <w:rPr>
+          <w:color w:val="F9F6EF"/>
+        </w:rPr>
+        <w:t>vi</w:t>
+      </w:r>
+      <w:r>
+        <w:rPr>
+          <w:color w:val="92D923"/>
+        </w:rPr>
+        <w:t>][</w:t>
+      </w:r>
+      <w:r>
+        <w:rPr>
+          <w:color w:val="F9F6EF"/>
+        </w:rPr>
+        <w:t>vj</w:t>
+      </w:r>
+      <w:r>
+        <w:rPr>
+          <w:color w:val="92D923"/>
+        </w:rPr>
+        <w:t xml:space="preserve">] </w:t>
+      </w:r>
+      <w:r>
+        <w:rPr>
+          <w:color w:val="A97CF8"/>
+        </w:rPr>
+        <w:t xml:space="preserve">== </w:t>
+      </w:r>
+      <w:r>
+        <w:rPr>
+          <w:color w:val="0078D7"/>
+        </w:rPr>
+        <w:t>1</w:t>
+      </w:r>
+      <w:r>
+        <w:rPr>
+          <w:color w:val="A97CF8"/>
+        </w:rPr>
+        <w:t>:</w:t>
+      </w:r>
+      <w:r>
+        <w:rPr>
+          <w:color w:val="A97CF8"/>
+        </w:rPr>
+        <w:br/>
+        <w:t xml:space="preserve">                </w:t>
+      </w:r>
+      <w:r>
+        <w:rPr>
+          <w:color w:val="F9F6EF"/>
+        </w:rPr>
+        <w:t>arestas</w:t>
+      </w:r>
+      <w:r>
+        <w:rPr>
+          <w:color w:val="A97CF8"/>
+        </w:rPr>
+        <w:t>+=</w:t>
+      </w:r>
+      <w:r>
+        <w:rPr>
+          <w:color w:val="0078D7"/>
+        </w:rPr>
+        <w:t>1</w:t>
+      </w:r>
+      <w:r>
+        <w:rPr>
+          <w:color w:val="0078D7"/>
+        </w:rPr>
+        <w:br/>
+      </w:r>
+      <w:r>
+        <w:rPr>
+          <w:color w:val="0078D7"/>
+        </w:rPr>
+        <w:br/>
+        <w:t xml:space="preserve">    </w:t>
+      </w:r>
+      <w:r>
+        <w:rPr>
+          <w:color w:val="EE7762"/>
+        </w:rPr>
+        <w:t xml:space="preserve">if </w:t>
+      </w:r>
+      <w:r>
+        <w:rPr>
+          <w:color w:val="F9F6EF"/>
+        </w:rPr>
+        <w:t xml:space="preserve">tipoGrafo </w:t>
+      </w:r>
+      <w:r>
+        <w:rPr>
+          <w:color w:val="A97CF8"/>
+        </w:rPr>
+        <w:t xml:space="preserve">== </w:t>
+      </w:r>
+      <w:r>
+        <w:rPr>
+          <w:color w:val="0078D7"/>
+        </w:rPr>
+        <w:t>0</w:t>
+      </w:r>
+      <w:r>
+        <w:rPr>
+          <w:color w:val="A97CF8"/>
+        </w:rPr>
+        <w:t>:</w:t>
+      </w:r>
+      <w:r>
+        <w:rPr>
+          <w:color w:val="A97CF8"/>
+        </w:rPr>
+        <w:br/>
+        <w:t xml:space="preserve">        </w:t>
+      </w:r>
+      <w:r>
+        <w:rPr>
+          <w:color w:val="EE7762"/>
+        </w:rPr>
+        <w:t xml:space="preserve">return </w:t>
+      </w:r>
+      <w:r>
+        <w:rPr>
+          <w:color w:val="57D1EB"/>
+        </w:rPr>
+        <w:t>(</w:t>
+      </w:r>
+      <w:r>
+        <w:rPr>
+          <w:color w:val="0078D7"/>
+        </w:rPr>
+        <w:t xml:space="preserve">2 </w:t>
+      </w:r>
+      <w:r>
+        <w:rPr>
+          <w:color w:val="A97CF8"/>
+        </w:rPr>
+        <w:t xml:space="preserve">* </w:t>
+      </w:r>
+      <w:r>
+        <w:rPr>
+          <w:color w:val="F9F6EF"/>
+        </w:rPr>
+        <w:t>arestas</w:t>
+      </w:r>
+      <w:r>
+        <w:rPr>
+          <w:color w:val="57D1EB"/>
+        </w:rPr>
+        <w:t xml:space="preserve">) </w:t>
+      </w:r>
+      <w:r>
+        <w:rPr>
+          <w:color w:val="A97CF8"/>
+        </w:rPr>
+        <w:t xml:space="preserve">/ </w:t>
+      </w:r>
+      <w:r>
+        <w:rPr>
+          <w:color w:val="57D1EB"/>
+        </w:rPr>
+        <w:t>(</w:t>
+      </w:r>
+      <w:r>
+        <w:rPr>
+          <w:color w:val="F9F6EF"/>
+        </w:rPr>
+        <w:t xml:space="preserve">qtdVertices </w:t>
+      </w:r>
+      <w:r>
+        <w:rPr>
+          <w:color w:val="A97CF8"/>
+        </w:rPr>
+        <w:t xml:space="preserve">* </w:t>
+      </w:r>
+      <w:r>
+        <w:rPr>
+          <w:color w:val="57D1EB"/>
+        </w:rPr>
+        <w:t>(</w:t>
+      </w:r>
+      <w:r>
+        <w:rPr>
+          <w:color w:val="F9F6EF"/>
+        </w:rPr>
+        <w:t xml:space="preserve">qtdVertices </w:t>
+      </w:r>
+      <w:r>
+        <w:rPr>
+          <w:color w:val="A97CF8"/>
+        </w:rPr>
+        <w:t xml:space="preserve">- </w:t>
+      </w:r>
+      <w:r>
+        <w:rPr>
+          <w:color w:val="0078D7"/>
+        </w:rPr>
+        <w:t>1</w:t>
+      </w:r>
+      <w:r>
+        <w:rPr>
+          <w:color w:val="57D1EB"/>
+        </w:rPr>
+        <w:t>))</w:t>
+      </w:r>
+      <w:r>
+        <w:rPr>
+          <w:color w:val="57D1EB"/>
+        </w:rPr>
+        <w:br/>
+      </w:r>
+      <w:r>
+        <w:rPr>
+          <w:color w:val="57D1EB"/>
+        </w:rPr>
+        <w:br/>
+        <w:t xml:space="preserve">    </w:t>
+      </w:r>
+      <w:r>
+        <w:rPr>
+          <w:color w:val="EE7762"/>
+        </w:rPr>
+        <w:t xml:space="preserve">if </w:t>
+      </w:r>
+      <w:r>
+        <w:rPr>
+          <w:color w:val="F9F6EF"/>
+        </w:rPr>
+        <w:t xml:space="preserve">tipoGrafo </w:t>
+      </w:r>
+      <w:r>
+        <w:rPr>
+          <w:color w:val="A97CF8"/>
+        </w:rPr>
+        <w:t xml:space="preserve">== </w:t>
+      </w:r>
+      <w:r>
+        <w:rPr>
+          <w:color w:val="0078D7"/>
+        </w:rPr>
+        <w:t>1</w:t>
+      </w:r>
+      <w:r>
+        <w:rPr>
+          <w:color w:val="A97CF8"/>
+        </w:rPr>
+        <w:t>:</w:t>
+      </w:r>
+      <w:r>
+        <w:rPr>
+          <w:color w:val="A97CF8"/>
+        </w:rPr>
+        <w:br/>
+        <w:t xml:space="preserve">        </w:t>
+      </w:r>
+      <w:r>
+        <w:rPr>
+          <w:color w:val="EE7762"/>
+        </w:rPr>
+        <w:t xml:space="preserve">return </w:t>
+      </w:r>
+      <w:r>
+        <w:rPr>
+          <w:color w:val="F9F6EF"/>
+        </w:rPr>
+        <w:t xml:space="preserve">arestas </w:t>
+      </w:r>
+      <w:r>
+        <w:rPr>
+          <w:color w:val="A97CF8"/>
+        </w:rPr>
+        <w:t xml:space="preserve">/ </w:t>
+      </w:r>
+      <w:r>
+        <w:rPr>
+          <w:color w:val="57D1EB"/>
+        </w:rPr>
+        <w:t>(</w:t>
+      </w:r>
+      <w:r>
+        <w:rPr>
+          <w:color w:val="F9F6EF"/>
+        </w:rPr>
+        <w:t xml:space="preserve">qtdVertices </w:t>
+      </w:r>
+      <w:r>
+        <w:rPr>
+          <w:color w:val="A97CF8"/>
+        </w:rPr>
+        <w:t xml:space="preserve">* </w:t>
+      </w:r>
+      <w:r>
+        <w:rPr>
+          <w:color w:val="57D1EB"/>
+        </w:rPr>
+        <w:t>(</w:t>
+      </w:r>
+      <w:r>
+        <w:rPr>
+          <w:color w:val="F9F6EF"/>
+        </w:rPr>
+        <w:t xml:space="preserve">qtdVertices </w:t>
+      </w:r>
+      <w:r>
+        <w:rPr>
+          <w:color w:val="A97CF8"/>
+        </w:rPr>
+        <w:t xml:space="preserve">- </w:t>
+      </w:r>
+      <w:r>
+        <w:rPr>
+          <w:color w:val="0078D7"/>
+        </w:rPr>
+        <w:t>1</w:t>
+      </w:r>
+      <w:r>
+        <w:rPr>
+          <w:color w:val="57D1EB"/>
+        </w:rPr>
+        <w:t>))</w:t>
+      </w:r>
+    </w:p>
+    <w:p>
+      <w:pPr>
+        <w:spacing w:line="240" w:lineRule="auto"/>
+        <w:rPr>
+          <w:sz w:val="18"/>
+          <w:szCs w:val="18"/>
+        </w:rPr>
+      </w:pPr>
+    </w:p>
+    <w:p>
+      <w:pPr>
+        <w:spacing w:line="240" w:lineRule="auto"/>
+        <w:rPr>
+          <w:sz w:val="18"/>
+          <w:szCs w:val="18"/>
+        </w:rPr>
+      </w:pPr>
+      <w:r>
+        <w:rPr>
+          <w:sz w:val="18"/>
+          <w:szCs w:val="18"/>
+        </w:rPr>
+        <w:t xml:space="preserve">Para realizamos esse cálculo, precisamos das seguintes variáveis: </w:t>
+      </w:r>
+      <w:r>
+        <w:rPr>
+          <w:sz w:val="18"/>
+          <w:szCs w:val="18"/>
+          <w:u w:val="single"/>
+        </w:rPr>
+        <w:t>quantidade de vértices</w:t>
+      </w:r>
+      <w:r>
+        <w:rPr>
+          <w:sz w:val="18"/>
+          <w:szCs w:val="18"/>
+        </w:rPr>
+        <w:t xml:space="preserve"> e </w:t>
+      </w:r>
+      <w:r>
+        <w:rPr>
+          <w:sz w:val="18"/>
+          <w:szCs w:val="18"/>
+          <w:u w:val="single"/>
+        </w:rPr>
+        <w:t>quantidade de arestas</w:t>
+      </w:r>
+      <w:r>
+        <w:rPr>
+          <w:sz w:val="18"/>
+          <w:szCs w:val="18"/>
+        </w:rPr>
+        <w:t xml:space="preserve"> do grafo. A partir do método </w:t>
+      </w:r>
+      <w:r>
+        <w:rPr>
+          <w:b/>
+          <w:sz w:val="18"/>
+          <w:szCs w:val="18"/>
+        </w:rPr>
+        <w:t>np.shape(matriz)[0]</w:t>
+      </w:r>
+      <w:r>
+        <w:rPr>
+          <w:sz w:val="18"/>
+          <w:szCs w:val="18"/>
+        </w:rPr>
+        <w:t>,</w:t>
+      </w:r>
+      <w:r>
+        <w:rPr>
+          <w:sz w:val="18"/>
+          <w:szCs w:val="18"/>
+        </w:rPr>
+        <w:t xml:space="preserve"> encontramos a quantidade de vértices. Já para a quantidade de arestas, </w:t>
+      </w:r>
+      <w:r>
+        <w:rPr>
+          <w:sz w:val="18"/>
+          <w:szCs w:val="18"/>
+          <w:u w:val="single"/>
+        </w:rPr>
+        <w:t>devemos percorrer o grafo e contar todas as posições cujo valor seja 1</w:t>
+      </w:r>
+      <w:r>
+        <w:rPr>
+          <w:sz w:val="18"/>
+          <w:szCs w:val="18"/>
+        </w:rPr>
+        <w:t xml:space="preserve"> (ou seja, onde entre dois vértices Vi e Vj haja uma aresta). Isso permite que calculemos a densidade de grafos simples e digrafos, onde tal diferenciação é feita pelos últimos dois condicionais, aplicando um cálculo diferente, dependendo do resultado da função </w:t>
+      </w:r>
+      <w:r>
+        <w:rPr>
+          <w:b/>
+          <w:sz w:val="18"/>
+          <w:szCs w:val="18"/>
+        </w:rPr>
+        <w:t>tipoGrafo(matriz)</w:t>
+      </w:r>
+      <w:r>
+        <w:rPr>
+          <w:sz w:val="18"/>
+          <w:szCs w:val="18"/>
+        </w:rPr>
+        <w:t>, implementada anteriormente.</w:t>
+      </w:r>
+    </w:p>
+    <w:p>
+      <w:pPr>
+        <w:spacing w:line="240" w:lineRule="auto"/>
+        <w:rPr>
+          <w:sz w:val="18"/>
+          <w:szCs w:val="18"/>
+        </w:rPr>
+      </w:pPr>
+      <w:r>
+        <w:rPr>
+          <w:sz w:val="18"/>
+          <w:szCs w:val="18"/>
+        </w:rPr>
+        <w:t>Abaixo, seguem as formulas de cálculo de densidade de um grago, apresentadas pelo professor, que utilizei como base para elaboração dessa função, e que motivam a minha necessidade de calcular a quantidade de vértices e arestas do grafo em questão:</w:t>
+      </w:r>
+    </w:p>
+    <w:p>
+      <w:pPr>
+        <w:spacing w:line="240" w:lineRule="auto"/>
+        <w:rPr>
+          <w:sz w:val="18"/>
+          <w:szCs w:val="18"/>
+        </w:rPr>
+      </w:pPr>
+    </w:p>
+    <w:p>
+      <w:pPr>
+        <w:spacing w:line="240" w:lineRule="auto"/>
+        <w:jc w:val="center"/>
+        <w:rPr>
+          <w:sz w:val="18"/>
+          <w:szCs w:val="18"/>
+        </w:rPr>
+      </w:pPr>
+      <w:r>
+        <w:rPr>
+          <w:sz w:val="18"/>
+          <w:szCs w:val="18"/>
+        </w:rPr>
+        <w:lastRenderedPageBreak/>
+        <w:pict>
+          <v:shape id="_x0000_i1027" type="#_x0000_t75" style="width:121.5pt;height:216.75pt">
+            <v:imagedata r:id="rId11" o:title="tabela"/>
+          </v:shape>
+        </w:pict>
+      </w:r>
+    </w:p>
+    <w:p>
+      <w:pPr>
+        <w:spacing w:line="240" w:lineRule="auto"/>
+        <w:rPr>
+          <w:sz w:val="18"/>
+          <w:szCs w:val="18"/>
+        </w:rPr>
+      </w:pPr>
+    </w:p>
+    <w:p>
+      <w:pPr>
+        <w:spacing w:line="240" w:lineRule="auto"/>
+        <w:rPr>
+          <w:sz w:val="18"/>
+          <w:szCs w:val="18"/>
+        </w:rPr>
+      </w:pPr>
+    </w:p>
+    <w:p>
+      <w:pPr>
+        <w:spacing w:line="240" w:lineRule="auto"/>
+        <w:rPr>
+          <w:sz w:val="18"/>
+          <w:szCs w:val="18"/>
+        </w:rPr>
+      </w:pPr>
+      <w:r>
+        <w:rPr>
+          <w:sz w:val="18"/>
+          <w:szCs w:val="18"/>
+        </w:rPr>
+        <w:t xml:space="preserve">Já o terceiro método, </w:t>
+      </w:r>
+      <w:r>
+        <w:rPr>
+          <w:b/>
+          <w:sz w:val="18"/>
+          <w:szCs w:val="18"/>
+        </w:rPr>
+        <w:t>insereAresta(</w:t>
+      </w:r>
+      <w:r>
+        <w:rPr>
+          <w:b/>
+          <w:sz w:val="18"/>
+          <w:szCs w:val="18"/>
+        </w:rPr>
+        <w:t>matriz, vi, v</w:t>
+      </w:r>
+      <w:r>
+        <w:rPr>
+          <w:b/>
+          <w:sz w:val="18"/>
+          <w:szCs w:val="18"/>
+        </w:rPr>
+        <w:t>j)</w:t>
+      </w:r>
+      <w:r>
+        <w:rPr>
+          <w:sz w:val="18"/>
+          <w:szCs w:val="18"/>
+        </w:rPr>
+        <w:t>,</w:t>
+      </w:r>
+      <w:r>
+        <w:rPr>
+          <w:sz w:val="18"/>
+          <w:szCs w:val="18"/>
+        </w:rPr>
+        <w:t xml:space="preserve"> visa inserir uma aresta que conecte os dois vértices </w:t>
+      </w:r>
+      <w:r>
+        <w:rPr>
+          <w:b/>
+          <w:sz w:val="18"/>
+          <w:szCs w:val="18"/>
+        </w:rPr>
+        <w:t>vi</w:t>
+      </w:r>
+      <w:r>
+        <w:rPr>
+          <w:sz w:val="18"/>
+          <w:szCs w:val="18"/>
+        </w:rPr>
+        <w:t xml:space="preserve"> e </w:t>
+      </w:r>
+      <w:r>
+        <w:rPr>
+          <w:b/>
+          <w:sz w:val="18"/>
+          <w:szCs w:val="18"/>
+        </w:rPr>
+        <w:t>vj</w:t>
+      </w:r>
+      <w:r>
+        <w:rPr>
+          <w:sz w:val="18"/>
+          <w:szCs w:val="18"/>
+        </w:rPr>
+        <w:t xml:space="preserve"> informados. Sua implementação foi feita da seguinte maneira:</w:t>
+      </w:r>
+    </w:p>
+    <w:p>
+      <w:pPr>
+        <w:pStyle w:val="Pr-formataoHTML"/>
+        <w:shd w:val="clear" w:color="auto" w:fill="1B1A19"/>
+        <w:rPr>
+          <w:color w:val="F9F6EF"/>
+        </w:rPr>
+      </w:pPr>
+      <w:r>
+        <w:rPr>
+          <w:color w:val="EE7762"/>
+        </w:rPr>
+        <w:t xml:space="preserve">def </w:t>
+      </w:r>
+      <w:r>
+        <w:rPr>
+          <w:color w:val="B7E66E"/>
+        </w:rPr>
         <w:t>insereAresta</w:t>
       </w:r>
       <w:r>
@@ -3748,709 +3776,9 @@
           <w:sz w:val="18"/>
           <w:szCs w:val="18"/>
         </w:rPr>
+        <w:lastRenderedPageBreak/>
         <w:pict>
           <v:shape id="_x0000_i1028" type="#_x0000_t75" style="width:356.25pt;height:356.25pt">
-            <v:imagedata r:id="rId11" o:title="image"/>
-          </v:shape>
-        </w:pict>
-      </w:r>
-    </w:p>
-    <w:p>
-      <w:pPr>
-        <w:spacing w:line="240" w:lineRule="auto"/>
-        <w:jc w:val="center"/>
-        <w:rPr>
-          <w:sz w:val="18"/>
-          <w:szCs w:val="18"/>
-        </w:rPr>
-      </w:pPr>
-    </w:p>
-    <w:p>
-      <w:pPr>
-        <w:spacing w:line="240" w:lineRule="auto"/>
-        <w:jc w:val="center"/>
-        <w:rPr>
-          <w:sz w:val="18"/>
-          <w:szCs w:val="18"/>
-        </w:rPr>
-      </w:pPr>
-    </w:p>
-    <w:p>
-      <w:pPr>
-        <w:spacing w:line="240" w:lineRule="auto"/>
-        <w:jc w:val="center"/>
-        <w:rPr>
-          <w:sz w:val="18"/>
-          <w:szCs w:val="18"/>
-        </w:rPr>
-      </w:pPr>
-    </w:p>
-    <w:p>
-      <w:pPr>
-        <w:spacing w:line="240" w:lineRule="auto"/>
-        <w:rPr>
-          <w:sz w:val="18"/>
-          <w:szCs w:val="18"/>
-        </w:rPr>
-      </w:pPr>
-      <w:r>
-        <w:rPr>
-          <w:sz w:val="18"/>
-          <w:szCs w:val="18"/>
-        </w:rPr>
-        <w:lastRenderedPageBreak/>
-        <w:t>O quarto método implementado visava a inserção de um novo vértice no grafo. Ele foi implementado da seguinte maneira:</w:t>
-      </w:r>
-    </w:p>
-    <w:p>
-      <w:pPr>
-        <w:pStyle w:val="Pr-formataoHTML"/>
-        <w:shd w:val="clear" w:color="auto" w:fill="1B1A19"/>
-        <w:rPr>
-          <w:color w:val="ACACAC"/>
-        </w:rPr>
-      </w:pPr>
-      <w:r>
-        <w:rPr>
-          <w:color w:val="EE7762"/>
-        </w:rPr>
-        <w:t xml:space="preserve">def </w:t>
-      </w:r>
-      <w:r>
-        <w:rPr>
-          <w:color w:val="B7E66E"/>
-        </w:rPr>
-        <w:t>insereVertice</w:t>
-      </w:r>
-      <w:r>
-        <w:rPr>
-          <w:color w:val="57D1EB"/>
-        </w:rPr>
-        <w:t>(</w:t>
-      </w:r>
-      <w:r>
-        <w:rPr>
-          <w:color w:val="FFC66D"/>
-        </w:rPr>
-        <w:t>matriz</w:t>
-      </w:r>
-      <w:r>
-        <w:rPr>
-          <w:color w:val="78DCE8"/>
-        </w:rPr>
-        <w:t xml:space="preserve">, </w:t>
-      </w:r>
-      <w:r>
-        <w:rPr>
-          <w:color w:val="96989B"/>
-        </w:rPr>
-        <w:t>vi</w:t>
-      </w:r>
-      <w:r>
-        <w:rPr>
-          <w:color w:val="57D1EB"/>
-        </w:rPr>
-        <w:t>)</w:t>
-      </w:r>
-      <w:r>
-        <w:rPr>
-          <w:color w:val="A97CF8"/>
-        </w:rPr>
-        <w:t>:</w:t>
-      </w:r>
-      <w:r>
-        <w:rPr>
-          <w:color w:val="A97CF8"/>
-        </w:rPr>
-        <w:br/>
-        <w:t xml:space="preserve">    </w:t>
-      </w:r>
-      <w:r>
-        <w:rPr>
-          <w:color w:val="F9F6EF"/>
-        </w:rPr>
-        <w:t xml:space="preserve">shape </w:t>
-      </w:r>
-      <w:r>
-        <w:rPr>
-          <w:color w:val="A97CF8"/>
-        </w:rPr>
-        <w:t xml:space="preserve">= </w:t>
-      </w:r>
-      <w:r>
-        <w:rPr>
-          <w:color w:val="FFC66D"/>
-        </w:rPr>
-        <w:t>matriz</w:t>
-      </w:r>
-      <w:r>
-        <w:rPr>
-          <w:color w:val="FFC83C"/>
-        </w:rPr>
-        <w:t>.</w:t>
-      </w:r>
-      <w:r>
-        <w:rPr>
-          <w:color w:val="F9F6EF"/>
-        </w:rPr>
-        <w:t>shape</w:t>
-      </w:r>
-      <w:r>
-        <w:rPr>
-          <w:color w:val="F9F6EF"/>
-        </w:rPr>
-        <w:br/>
-        <w:t xml:space="preserve">    novaMatriz </w:t>
-      </w:r>
-      <w:r>
-        <w:rPr>
-          <w:color w:val="A97CF8"/>
-        </w:rPr>
-        <w:t xml:space="preserve">= </w:t>
-      </w:r>
-      <w:r>
-        <w:rPr>
-          <w:color w:val="F9F6EF"/>
-        </w:rPr>
-        <w:t>numpy</w:t>
-      </w:r>
-      <w:r>
-        <w:rPr>
-          <w:color w:val="FFC83C"/>
-        </w:rPr>
-        <w:t>.</w:t>
-      </w:r>
-      <w:r>
-        <w:rPr>
-          <w:color w:val="92D923"/>
-        </w:rPr>
-        <w:t>zeros</w:t>
-      </w:r>
-      <w:r>
-        <w:rPr>
-          <w:color w:val="57D1EB"/>
-        </w:rPr>
-        <w:t>((</w:t>
-      </w:r>
-      <w:r>
-        <w:rPr>
-          <w:color w:val="F9F6EF"/>
-        </w:rPr>
-        <w:t>shape</w:t>
-      </w:r>
-      <w:r>
-        <w:rPr>
-          <w:color w:val="92D923"/>
-        </w:rPr>
-        <w:t>[</w:t>
-      </w:r>
-      <w:r>
-        <w:rPr>
-          <w:color w:val="0078D7"/>
-        </w:rPr>
-        <w:t>0</w:t>
-      </w:r>
-      <w:r>
-        <w:rPr>
-          <w:color w:val="92D923"/>
-        </w:rPr>
-        <w:t xml:space="preserve">] </w:t>
-      </w:r>
-      <w:r>
-        <w:rPr>
-          <w:color w:val="A97CF8"/>
-        </w:rPr>
-        <w:t xml:space="preserve">+ </w:t>
-      </w:r>
-      <w:r>
-        <w:rPr>
-          <w:color w:val="0078D7"/>
-        </w:rPr>
-        <w:t>1</w:t>
-      </w:r>
-      <w:r>
-        <w:rPr>
-          <w:color w:val="78DCE8"/>
-        </w:rPr>
-        <w:t xml:space="preserve">, </w:t>
-      </w:r>
-      <w:r>
-        <w:rPr>
-          <w:color w:val="F9F6EF"/>
-        </w:rPr>
-        <w:t>shape</w:t>
-      </w:r>
-      <w:r>
-        <w:rPr>
-          <w:color w:val="92D923"/>
-        </w:rPr>
-        <w:t>[</w:t>
-      </w:r>
-      <w:r>
-        <w:rPr>
-          <w:color w:val="0078D7"/>
-        </w:rPr>
-        <w:t>1</w:t>
-      </w:r>
-      <w:r>
-        <w:rPr>
-          <w:color w:val="92D923"/>
-        </w:rPr>
-        <w:t xml:space="preserve">] </w:t>
-      </w:r>
-      <w:r>
-        <w:rPr>
-          <w:color w:val="A97CF8"/>
-        </w:rPr>
-        <w:t xml:space="preserve">+ </w:t>
-      </w:r>
-      <w:r>
-        <w:rPr>
-          <w:color w:val="0078D7"/>
-        </w:rPr>
-        <w:t>1</w:t>
-      </w:r>
-      <w:r>
-        <w:rPr>
-          <w:color w:val="57D1EB"/>
-        </w:rPr>
-        <w:t>))</w:t>
-      </w:r>
-      <w:r>
-        <w:rPr>
-          <w:color w:val="57D1EB"/>
-        </w:rPr>
-        <w:br/>
-      </w:r>
-      <w:r>
-        <w:rPr>
-          <w:color w:val="57D1EB"/>
-        </w:rPr>
-        <w:br/>
-        <w:t xml:space="preserve">    </w:t>
-      </w:r>
-      <w:r>
-        <w:rPr>
-          <w:color w:val="F9F6EF"/>
-        </w:rPr>
-        <w:t xml:space="preserve">qtdVertices </w:t>
-      </w:r>
-      <w:r>
-        <w:rPr>
-          <w:color w:val="A97CF8"/>
-        </w:rPr>
-        <w:t xml:space="preserve">= </w:t>
-      </w:r>
-      <w:r>
-        <w:rPr>
-          <w:color w:val="F9F6EF"/>
-        </w:rPr>
-        <w:t>np</w:t>
-      </w:r>
-      <w:r>
-        <w:rPr>
-          <w:color w:val="FFC83C"/>
-        </w:rPr>
-        <w:t>.</w:t>
-      </w:r>
-      <w:r>
-        <w:rPr>
-          <w:color w:val="92D923"/>
-        </w:rPr>
-        <w:t>shape</w:t>
-      </w:r>
-      <w:r>
-        <w:rPr>
-          <w:color w:val="57D1EB"/>
-        </w:rPr>
-        <w:t>(</w:t>
-      </w:r>
-      <w:r>
-        <w:rPr>
-          <w:color w:val="FFC66D"/>
-        </w:rPr>
-        <w:t>matriz</w:t>
-      </w:r>
-      <w:r>
-        <w:rPr>
-          <w:color w:val="57D1EB"/>
-        </w:rPr>
-        <w:t>)</w:t>
-      </w:r>
-      <w:r>
-        <w:rPr>
-          <w:color w:val="92D923"/>
-        </w:rPr>
-        <w:t>[</w:t>
-      </w:r>
-      <w:r>
-        <w:rPr>
-          <w:color w:val="0078D7"/>
-        </w:rPr>
-        <w:t>0</w:t>
-      </w:r>
-      <w:r>
-        <w:rPr>
-          <w:color w:val="92D923"/>
-        </w:rPr>
-        <w:t>]</w:t>
-      </w:r>
-      <w:r>
-        <w:rPr>
-          <w:color w:val="92D923"/>
-        </w:rPr>
-        <w:br/>
-        <w:t xml:space="preserve">    </w:t>
-      </w:r>
-      <w:r>
-        <w:rPr>
-          <w:color w:val="EE7762"/>
-        </w:rPr>
-        <w:t xml:space="preserve">for </w:t>
-      </w:r>
-      <w:r>
-        <w:rPr>
-          <w:color w:val="F9F6EF"/>
-        </w:rPr>
-        <w:t xml:space="preserve">vi </w:t>
-      </w:r>
-      <w:r>
-        <w:rPr>
-          <w:color w:val="EE7762"/>
-        </w:rPr>
-        <w:t xml:space="preserve">in </w:t>
-      </w:r>
-      <w:r>
-        <w:rPr>
-          <w:color w:val="FF6188"/>
-        </w:rPr>
-        <w:t>range</w:t>
-      </w:r>
-      <w:r>
-        <w:rPr>
-          <w:color w:val="57D1EB"/>
-        </w:rPr>
-        <w:t>(</w:t>
-      </w:r>
-      <w:r>
-        <w:rPr>
-          <w:color w:val="0078D7"/>
-        </w:rPr>
-        <w:t>0</w:t>
-      </w:r>
-      <w:r>
-        <w:rPr>
-          <w:color w:val="78DCE8"/>
-        </w:rPr>
-        <w:t xml:space="preserve">, </w:t>
-      </w:r>
-      <w:r>
-        <w:rPr>
-          <w:color w:val="F9F6EF"/>
-        </w:rPr>
-        <w:t>qtdVertices</w:t>
-      </w:r>
-      <w:r>
-        <w:rPr>
-          <w:color w:val="57D1EB"/>
-        </w:rPr>
-        <w:t>)</w:t>
-      </w:r>
-      <w:r>
-        <w:rPr>
-          <w:color w:val="A97CF8"/>
-        </w:rPr>
-        <w:t>:</w:t>
-      </w:r>
-      <w:r>
-        <w:rPr>
-          <w:color w:val="A97CF8"/>
-        </w:rPr>
-        <w:br/>
-        <w:t xml:space="preserve">        </w:t>
-      </w:r>
-      <w:r>
-        <w:rPr>
-          <w:color w:val="EE7762"/>
-        </w:rPr>
-        <w:t xml:space="preserve">for </w:t>
-      </w:r>
-      <w:r>
-        <w:rPr>
-          <w:color w:val="F9F6EF"/>
-        </w:rPr>
-        <w:t xml:space="preserve">vj </w:t>
-      </w:r>
-      <w:r>
-        <w:rPr>
-          <w:color w:val="EE7762"/>
-        </w:rPr>
-        <w:t xml:space="preserve">in </w:t>
-      </w:r>
-      <w:r>
-        <w:rPr>
-          <w:color w:val="FF6188"/>
-        </w:rPr>
-        <w:t>range</w:t>
-      </w:r>
-      <w:r>
-        <w:rPr>
-          <w:color w:val="57D1EB"/>
-        </w:rPr>
-        <w:t>(</w:t>
-      </w:r>
-      <w:r>
-        <w:rPr>
-          <w:color w:val="0078D7"/>
-        </w:rPr>
-        <w:t>0</w:t>
-      </w:r>
-      <w:r>
-        <w:rPr>
-          <w:color w:val="78DCE8"/>
-        </w:rPr>
-        <w:t xml:space="preserve">, </w:t>
-      </w:r>
-      <w:r>
-        <w:rPr>
-          <w:color w:val="F9F6EF"/>
-        </w:rPr>
-        <w:t>qtdVertices</w:t>
-      </w:r>
-      <w:r>
-        <w:rPr>
-          <w:color w:val="57D1EB"/>
-        </w:rPr>
-        <w:t>)</w:t>
-      </w:r>
-      <w:r>
-        <w:rPr>
-          <w:color w:val="A97CF8"/>
-        </w:rPr>
-        <w:t>:</w:t>
-      </w:r>
-      <w:r>
-        <w:rPr>
-          <w:color w:val="A97CF8"/>
-        </w:rPr>
-        <w:br/>
-        <w:t xml:space="preserve">            </w:t>
-      </w:r>
-      <w:r>
-        <w:rPr>
-          <w:color w:val="F9F6EF"/>
-        </w:rPr>
-        <w:t>novaMatriz</w:t>
-      </w:r>
-      <w:r>
-        <w:rPr>
-          <w:color w:val="92D923"/>
-        </w:rPr>
-        <w:t>[</w:t>
-      </w:r>
-      <w:r>
-        <w:rPr>
-          <w:color w:val="FFC66D"/>
-        </w:rPr>
-        <w:t>vi</w:t>
-      </w:r>
-      <w:r>
-        <w:rPr>
-          <w:color w:val="92D923"/>
-        </w:rPr>
-        <w:t>][</w:t>
-      </w:r>
-      <w:r>
-        <w:rPr>
-          <w:color w:val="F9F6EF"/>
-        </w:rPr>
-        <w:t>vj</w:t>
-      </w:r>
-      <w:r>
-        <w:rPr>
-          <w:color w:val="92D923"/>
-        </w:rPr>
-        <w:t xml:space="preserve">] </w:t>
-      </w:r>
-      <w:r>
-        <w:rPr>
-          <w:color w:val="A97CF8"/>
-        </w:rPr>
-        <w:t xml:space="preserve">= </w:t>
-      </w:r>
-      <w:r>
-        <w:rPr>
-          <w:color w:val="FFC66D"/>
-        </w:rPr>
-        <w:t>matriz</w:t>
-      </w:r>
-      <w:r>
-        <w:rPr>
-          <w:color w:val="92D923"/>
-        </w:rPr>
-        <w:t>[</w:t>
-      </w:r>
-      <w:r>
-        <w:rPr>
-          <w:color w:val="FFC66D"/>
-        </w:rPr>
-        <w:t>vi</w:t>
-      </w:r>
-      <w:r>
-        <w:rPr>
-          <w:color w:val="92D923"/>
-        </w:rPr>
-        <w:t>][</w:t>
-      </w:r>
-      <w:r>
-        <w:rPr>
-          <w:color w:val="F9F6EF"/>
-        </w:rPr>
-        <w:t>vj</w:t>
-      </w:r>
-      <w:r>
-        <w:rPr>
-          <w:color w:val="92D923"/>
-        </w:rPr>
-        <w:t xml:space="preserve">] </w:t>
-      </w:r>
-    </w:p>
-    <w:p>
-      <w:pPr>
-        <w:pStyle w:val="Pr-formataoHTML"/>
-        <w:shd w:val="clear" w:color="auto" w:fill="1B1A19"/>
-        <w:rPr>
-          <w:color w:val="F9F6EF"/>
-        </w:rPr>
-      </w:pPr>
-      <w:r>
-        <w:rPr>
-          <w:color w:val="ACACAC"/>
-        </w:rPr>
-        <w:br/>
-        <w:t xml:space="preserve">    </w:t>
-      </w:r>
-      <w:r>
-        <w:rPr>
-          <w:color w:val="EE7762"/>
-        </w:rPr>
-        <w:t xml:space="preserve">return </w:t>
-      </w:r>
-      <w:r>
-        <w:rPr>
-          <w:color w:val="F9F6EF"/>
-        </w:rPr>
-        <w:t>novaMatriz</w:t>
-      </w:r>
-    </w:p>
-    <w:p>
-      <w:pPr>
-        <w:spacing w:line="240" w:lineRule="auto"/>
-        <w:rPr>
-          <w:sz w:val="18"/>
-          <w:szCs w:val="18"/>
-        </w:rPr>
-      </w:pPr>
-    </w:p>
-    <w:p>
-      <w:pPr>
-        <w:spacing w:line="240" w:lineRule="auto"/>
-        <w:rPr>
-          <w:sz w:val="18"/>
-          <w:szCs w:val="18"/>
-        </w:rPr>
-      </w:pPr>
-      <w:r>
-        <w:rPr>
-          <w:sz w:val="18"/>
-          <w:szCs w:val="18"/>
-        </w:rPr>
-        <w:t xml:space="preserve">O método cria uma de </w:t>
-      </w:r>
-      <w:r>
-        <w:rPr>
-          <w:b/>
-          <w:sz w:val="18"/>
-          <w:szCs w:val="18"/>
-        </w:rPr>
-        <w:t>[QUANTIDADE_VÉRTICES_ANTIGOS + 1] x [QUANTIDADE_VÉRTICES_ANTIGOS + 1]</w:t>
-      </w:r>
-      <w:r>
-        <w:rPr>
-          <w:b/>
-          <w:sz w:val="18"/>
-          <w:szCs w:val="18"/>
-        </w:rPr>
-        <w:t xml:space="preserve"> </w:t>
-      </w:r>
-      <w:r>
-        <w:rPr>
-          <w:sz w:val="18"/>
-          <w:szCs w:val="18"/>
-        </w:rPr>
-        <w:t>a partir</w:t>
-      </w:r>
-      <w:r>
-        <w:rPr>
-          <w:sz w:val="18"/>
-          <w:szCs w:val="18"/>
-        </w:rPr>
-        <w:t xml:space="preserve"> da função </w:t>
-      </w:r>
-      <w:r>
-        <w:rPr>
-          <w:b/>
-          <w:sz w:val="18"/>
-          <w:szCs w:val="18"/>
-        </w:rPr>
-        <w:t>numpy.zeros(...)</w:t>
-      </w:r>
-      <w:r>
-        <w:rPr>
-          <w:sz w:val="18"/>
-          <w:szCs w:val="18"/>
-        </w:rPr>
-        <w:t>. A partir daí, iteramos pela matriz antiga, e transferimos os valores para a matriz nova. O resultado da utilização deste método</w:t>
-      </w:r>
-      <w:r>
-        <w:rPr>
-          <w:sz w:val="18"/>
-          <w:szCs w:val="18"/>
-        </w:rPr>
-        <w:t xml:space="preserve">, no grafo </w:t>
-      </w:r>
-      <w:r>
-        <w:rPr>
-          <w:b/>
-          <w:sz w:val="18"/>
-          <w:szCs w:val="18"/>
-        </w:rPr>
-        <w:t>exemplo.txt</w:t>
-      </w:r>
-      <w:r>
-        <w:rPr>
-          <w:sz w:val="18"/>
-          <w:szCs w:val="18"/>
-        </w:rPr>
-        <w:t xml:space="preserve"> é o seguinte: </w:t>
-      </w:r>
-    </w:p>
-    <w:p>
-      <w:pPr>
-        <w:spacing w:line="240" w:lineRule="auto"/>
-        <w:jc w:val="center"/>
-        <w:rPr>
-          <w:sz w:val="18"/>
-          <w:szCs w:val="18"/>
-        </w:rPr>
-      </w:pPr>
-      <w:r>
-        <w:rPr>
-          <w:sz w:val="18"/>
-          <w:szCs w:val="18"/>
-        </w:rPr>
-        <w:pict>
-          <v:shape id="_x0000_i1029" type="#_x0000_t75" style="width:325.5pt;height:325.5pt">
             <v:imagedata r:id="rId12" o:title="image"/>
           </v:shape>
         </w:pict>
@@ -4469,113 +3797,37 @@
     <w:p>
       <w:pPr>
         <w:spacing w:line="240" w:lineRule="auto"/>
-        <w:rPr>
-          <w:sz w:val="18"/>
-          <w:szCs w:val="18"/>
-        </w:rPr>
-      </w:pPr>
-      <w:r>
-        <w:rPr>
-          <w:sz w:val="18"/>
-          <w:szCs w:val="18"/>
-        </w:rPr>
-        <w:t>Observe que o novo vértice é criado de forma isolada dos demais, já que ainda não existe nenhuma aresta o conectando a um outro vértice.</w:t>
-      </w:r>
-    </w:p>
-    <w:p>
-      <w:pPr>
-        <w:spacing w:line="240" w:lineRule="auto"/>
-        <w:rPr>
-          <w:sz w:val="18"/>
-          <w:szCs w:val="18"/>
-        </w:rPr>
-      </w:pPr>
-    </w:p>
-    <w:p>
-      <w:pPr>
-        <w:spacing w:line="240" w:lineRule="auto"/>
-        <w:rPr>
-          <w:sz w:val="18"/>
-          <w:szCs w:val="18"/>
-        </w:rPr>
-      </w:pPr>
-    </w:p>
-    <w:p>
-      <w:pPr>
-        <w:spacing w:line="240" w:lineRule="auto"/>
-        <w:rPr>
-          <w:sz w:val="18"/>
-          <w:szCs w:val="18"/>
-        </w:rPr>
-      </w:pPr>
-    </w:p>
-    <w:p>
-      <w:pPr>
-        <w:spacing w:line="240" w:lineRule="auto"/>
-        <w:rPr>
-          <w:sz w:val="18"/>
-          <w:szCs w:val="18"/>
-        </w:rPr>
-      </w:pPr>
-      <w:r>
-        <w:rPr>
-          <w:sz w:val="18"/>
-          <w:szCs w:val="18"/>
-        </w:rPr>
-        <w:lastRenderedPageBreak/>
-        <w:t xml:space="preserve">Por fim, o último método implementado, </w:t>
-      </w:r>
-      <w:r>
-        <w:rPr>
-          <w:b/>
-          <w:sz w:val="18"/>
-          <w:szCs w:val="18"/>
-        </w:rPr>
-        <w:t>removeAresta()</w:t>
-      </w:r>
-      <w:r>
-        <w:rPr>
-          <w:sz w:val="18"/>
-          <w:szCs w:val="18"/>
-        </w:rPr>
-        <w:t>,</w:t>
-      </w:r>
-      <w:r>
-        <w:rPr>
-          <w:sz w:val="18"/>
-          <w:szCs w:val="18"/>
-        </w:rPr>
-        <w:t xml:space="preserve"> se comporta de maneira similar ao </w:t>
-      </w:r>
-      <w:r>
-        <w:rPr>
-          <w:b/>
-          <w:sz w:val="18"/>
-          <w:szCs w:val="18"/>
-        </w:rPr>
-        <w:t>insereAresta()</w:t>
-      </w:r>
-      <w:r>
-        <w:rPr>
-          <w:sz w:val="18"/>
-          <w:szCs w:val="18"/>
-        </w:rPr>
-        <w:t>.</w:t>
-      </w:r>
-      <w:r>
-        <w:rPr>
-          <w:b/>
-          <w:sz w:val="18"/>
-          <w:szCs w:val="18"/>
-        </w:rPr>
-        <w:t xml:space="preserve"> </w:t>
-      </w:r>
-      <w:r>
-        <w:rPr>
-          <w:sz w:val="18"/>
-          <w:szCs w:val="18"/>
-        </w:rPr>
-        <w:t>Seu princípio consiste em setar o valor da posição [vi][vj] da matriz para 0, respeitando os princípio de simetria e assimetria do grafo em questão. Sua implementação foi feita da seguinte maneira:</w:t>
+        <w:jc w:val="center"/>
+        <w:rPr>
+          <w:sz w:val="18"/>
+          <w:szCs w:val="18"/>
+        </w:rPr>
+      </w:pPr>
+    </w:p>
+    <w:p>
+      <w:pPr>
+        <w:spacing w:line="240" w:lineRule="auto"/>
+        <w:jc w:val="center"/>
+        <w:rPr>
+          <w:sz w:val="18"/>
+          <w:szCs w:val="18"/>
+        </w:rPr>
+      </w:pPr>
+    </w:p>
+    <w:p>
+      <w:pPr>
+        <w:spacing w:line="240" w:lineRule="auto"/>
+        <w:rPr>
+          <w:sz w:val="18"/>
+          <w:szCs w:val="18"/>
+        </w:rPr>
+      </w:pPr>
+      <w:r>
+        <w:rPr>
+          <w:sz w:val="18"/>
+          <w:szCs w:val="18"/>
+        </w:rPr>
+        <w:t>O quarto método implementado visava a inserção de um novo vértice no grafo. Ele foi implementado da seguinte maneira:</w:t>
       </w:r>
     </w:p>
     <w:p>
@@ -4583,7 +3835,7 @@
         <w:pStyle w:val="Pr-formataoHTML"/>
         <w:shd w:val="clear" w:color="auto" w:fill="1B1A19"/>
         <w:rPr>
-          <w:color w:val="F9F6EF"/>
+          <w:color w:val="ACACAC"/>
         </w:rPr>
       </w:pPr>
       <w:r>
@@ -4596,7 +3848,7 @@
         <w:rPr>
           <w:color w:val="B7E66E"/>
         </w:rPr>
-        <w:t>removeAresta</w:t>
+        <w:t>insereVertice</w:t>
       </w:r>
       <w:r>
         <w:rPr>
@@ -4608,7 +3860,7 @@
         <w:rPr>
           <w:color w:val="FFC66D"/>
         </w:rPr>
-        <w:t>self</w:t>
+        <w:t>matriz</w:t>
       </w:r>
       <w:r>
         <w:rPr>
@@ -4618,377 +3870,530 @@
       </w:r>
       <w:r>
         <w:rPr>
+          <w:color w:val="96989B"/>
+        </w:rPr>
+        <w:t>vi</w:t>
+      </w:r>
+      <w:r>
+        <w:rPr>
+          <w:color w:val="57D1EB"/>
+        </w:rPr>
+        <w:t>)</w:t>
+      </w:r>
+      <w:r>
+        <w:rPr>
+          <w:color w:val="A97CF8"/>
+        </w:rPr>
+        <w:t>:</w:t>
+      </w:r>
+      <w:r>
+        <w:rPr>
+          <w:color w:val="A97CF8"/>
+        </w:rPr>
+        <w:br/>
+        <w:t xml:space="preserve">    </w:t>
+      </w:r>
+      <w:r>
+        <w:rPr>
+          <w:color w:val="F9F6EF"/>
+        </w:rPr>
+        <w:t xml:space="preserve">shape </w:t>
+      </w:r>
+      <w:r>
+        <w:rPr>
+          <w:color w:val="A97CF8"/>
+        </w:rPr>
+        <w:t xml:space="preserve">= </w:t>
+      </w:r>
+      <w:r>
+        <w:rPr>
           <w:color w:val="FFC66D"/>
         </w:rPr>
         <w:t>matriz</w:t>
       </w:r>
       <w:r>
         <w:rPr>
+          <w:color w:val="FFC83C"/>
+        </w:rPr>
+        <w:t>.</w:t>
+      </w:r>
+      <w:r>
+        <w:rPr>
+          <w:color w:val="F9F6EF"/>
+        </w:rPr>
+        <w:t>shape</w:t>
+      </w:r>
+      <w:r>
+        <w:rPr>
+          <w:color w:val="F9F6EF"/>
+        </w:rPr>
+        <w:br/>
+        <w:t xml:space="preserve">    novaMatriz </w:t>
+      </w:r>
+      <w:r>
+        <w:rPr>
+          <w:color w:val="A97CF8"/>
+        </w:rPr>
+        <w:t xml:space="preserve">= </w:t>
+      </w:r>
+      <w:r>
+        <w:rPr>
+          <w:color w:val="F9F6EF"/>
+        </w:rPr>
+        <w:t>numpy</w:t>
+      </w:r>
+      <w:r>
+        <w:rPr>
+          <w:color w:val="FFC83C"/>
+        </w:rPr>
+        <w:t>.</w:t>
+      </w:r>
+      <w:r>
+        <w:rPr>
+          <w:color w:val="92D923"/>
+        </w:rPr>
+        <w:t>zeros</w:t>
+      </w:r>
+      <w:r>
+        <w:rPr>
+          <w:color w:val="57D1EB"/>
+        </w:rPr>
+        <w:t>((</w:t>
+      </w:r>
+      <w:r>
+        <w:rPr>
+          <w:color w:val="F9F6EF"/>
+        </w:rPr>
+        <w:t>shape</w:t>
+      </w:r>
+      <w:r>
+        <w:rPr>
+          <w:color w:val="92D923"/>
+        </w:rPr>
+        <w:t>[</w:t>
+      </w:r>
+      <w:r>
+        <w:rPr>
+          <w:color w:val="0078D7"/>
+        </w:rPr>
+        <w:t>0</w:t>
+      </w:r>
+      <w:r>
+        <w:rPr>
+          <w:color w:val="92D923"/>
+        </w:rPr>
+        <w:t xml:space="preserve">] </w:t>
+      </w:r>
+      <w:r>
+        <w:rPr>
+          <w:color w:val="A97CF8"/>
+        </w:rPr>
+        <w:t xml:space="preserve">+ </w:t>
+      </w:r>
+      <w:r>
+        <w:rPr>
+          <w:color w:val="0078D7"/>
+        </w:rPr>
+        <w:t>1</w:t>
+      </w:r>
+      <w:r>
+        <w:rPr>
           <w:color w:val="78DCE8"/>
         </w:rPr>
         <w:t xml:space="preserve">, </w:t>
       </w:r>
       <w:r>
         <w:rPr>
+          <w:color w:val="F9F6EF"/>
+        </w:rPr>
+        <w:t>shape</w:t>
+      </w:r>
+      <w:r>
+        <w:rPr>
+          <w:color w:val="92D923"/>
+        </w:rPr>
+        <w:t>[</w:t>
+      </w:r>
+      <w:r>
+        <w:rPr>
+          <w:color w:val="0078D7"/>
+        </w:rPr>
+        <w:t>1</w:t>
+      </w:r>
+      <w:r>
+        <w:rPr>
+          <w:color w:val="92D923"/>
+        </w:rPr>
+        <w:t xml:space="preserve">] </w:t>
+      </w:r>
+      <w:r>
+        <w:rPr>
+          <w:color w:val="A97CF8"/>
+        </w:rPr>
+        <w:t xml:space="preserve">+ </w:t>
+      </w:r>
+      <w:r>
+        <w:rPr>
+          <w:color w:val="0078D7"/>
+        </w:rPr>
+        <w:t>1</w:t>
+      </w:r>
+      <w:r>
+        <w:rPr>
+          <w:color w:val="57D1EB"/>
+        </w:rPr>
+        <w:t>))</w:t>
+      </w:r>
+      <w:r>
+        <w:rPr>
+          <w:color w:val="57D1EB"/>
+        </w:rPr>
+        <w:br/>
+      </w:r>
+      <w:r>
+        <w:rPr>
+          <w:color w:val="57D1EB"/>
+        </w:rPr>
+        <w:br/>
+        <w:t xml:space="preserve">    </w:t>
+      </w:r>
+      <w:r>
+        <w:rPr>
+          <w:color w:val="F9F6EF"/>
+        </w:rPr>
+        <w:t xml:space="preserve">qtdVertices </w:t>
+      </w:r>
+      <w:r>
+        <w:rPr>
+          <w:color w:val="A97CF8"/>
+        </w:rPr>
+        <w:t xml:space="preserve">= </w:t>
+      </w:r>
+      <w:r>
+        <w:rPr>
+          <w:color w:val="F9F6EF"/>
+        </w:rPr>
+        <w:t>np</w:t>
+      </w:r>
+      <w:r>
+        <w:rPr>
+          <w:color w:val="FFC83C"/>
+        </w:rPr>
+        <w:t>.</w:t>
+      </w:r>
+      <w:r>
+        <w:rPr>
+          <w:color w:val="92D923"/>
+        </w:rPr>
+        <w:t>shape</w:t>
+      </w:r>
+      <w:r>
+        <w:rPr>
+          <w:color w:val="57D1EB"/>
+        </w:rPr>
+        <w:t>(</w:t>
+      </w:r>
+      <w:r>
+        <w:rPr>
           <w:color w:val="FFC66D"/>
         </w:rPr>
+        <w:t>matriz</w:t>
+      </w:r>
+      <w:r>
+        <w:rPr>
+          <w:color w:val="57D1EB"/>
+        </w:rPr>
+        <w:t>)</w:t>
+      </w:r>
+      <w:r>
+        <w:rPr>
+          <w:color w:val="92D923"/>
+        </w:rPr>
+        <w:t>[</w:t>
+      </w:r>
+      <w:r>
+        <w:rPr>
+          <w:color w:val="0078D7"/>
+        </w:rPr>
+        <w:t>0</w:t>
+      </w:r>
+      <w:r>
+        <w:rPr>
+          <w:color w:val="92D923"/>
+        </w:rPr>
+        <w:t>]</w:t>
+      </w:r>
+      <w:r>
+        <w:rPr>
+          <w:color w:val="92D923"/>
+        </w:rPr>
+        <w:br/>
+        <w:t xml:space="preserve">    </w:t>
+      </w:r>
+      <w:r>
+        <w:rPr>
+          <w:color w:val="EE7762"/>
+        </w:rPr>
+        <w:t xml:space="preserve">for </w:t>
+      </w:r>
+      <w:r>
+        <w:rPr>
+          <w:color w:val="F9F6EF"/>
+        </w:rPr>
+        <w:t xml:space="preserve">vi </w:t>
+      </w:r>
+      <w:r>
+        <w:rPr>
+          <w:color w:val="EE7762"/>
+        </w:rPr>
+        <w:t xml:space="preserve">in </w:t>
+      </w:r>
+      <w:r>
+        <w:rPr>
+          <w:color w:val="FF6188"/>
+        </w:rPr>
+        <w:t>range</w:t>
+      </w:r>
+      <w:r>
+        <w:rPr>
+          <w:color w:val="57D1EB"/>
+        </w:rPr>
+        <w:t>(</w:t>
+      </w:r>
+      <w:r>
+        <w:rPr>
+          <w:color w:val="0078D7"/>
+        </w:rPr>
+        <w:t>0</w:t>
+      </w:r>
+      <w:r>
+        <w:rPr>
+          <w:color w:val="78DCE8"/>
+        </w:rPr>
+        <w:t xml:space="preserve">, </w:t>
+      </w:r>
+      <w:r>
+        <w:rPr>
+          <w:color w:val="F9F6EF"/>
+        </w:rPr>
+        <w:t>qtdVertices</w:t>
+      </w:r>
+      <w:r>
+        <w:rPr>
+          <w:color w:val="57D1EB"/>
+        </w:rPr>
+        <w:t>)</w:t>
+      </w:r>
+      <w:r>
+        <w:rPr>
+          <w:color w:val="A97CF8"/>
+        </w:rPr>
+        <w:t>:</w:t>
+      </w:r>
+      <w:r>
+        <w:rPr>
+          <w:color w:val="A97CF8"/>
+        </w:rPr>
+        <w:br/>
+        <w:t xml:space="preserve">        </w:t>
+      </w:r>
+      <w:r>
+        <w:rPr>
+          <w:color w:val="EE7762"/>
+        </w:rPr>
+        <w:t xml:space="preserve">for </w:t>
+      </w:r>
+      <w:r>
+        <w:rPr>
+          <w:color w:val="F9F6EF"/>
+        </w:rPr>
+        <w:t xml:space="preserve">vj </w:t>
+      </w:r>
+      <w:r>
+        <w:rPr>
+          <w:color w:val="EE7762"/>
+        </w:rPr>
+        <w:t xml:space="preserve">in </w:t>
+      </w:r>
+      <w:r>
+        <w:rPr>
+          <w:color w:val="FF6188"/>
+        </w:rPr>
+        <w:t>range</w:t>
+      </w:r>
+      <w:r>
+        <w:rPr>
+          <w:color w:val="57D1EB"/>
+        </w:rPr>
+        <w:t>(</w:t>
+      </w:r>
+      <w:r>
+        <w:rPr>
+          <w:color w:val="0078D7"/>
+        </w:rPr>
+        <w:t>0</w:t>
+      </w:r>
+      <w:r>
+        <w:rPr>
+          <w:color w:val="78DCE8"/>
+        </w:rPr>
+        <w:t xml:space="preserve">, </w:t>
+      </w:r>
+      <w:r>
+        <w:rPr>
+          <w:color w:val="F9F6EF"/>
+        </w:rPr>
+        <w:t>qtdVertices</w:t>
+      </w:r>
+      <w:r>
+        <w:rPr>
+          <w:color w:val="57D1EB"/>
+        </w:rPr>
+        <w:t>)</w:t>
+      </w:r>
+      <w:r>
+        <w:rPr>
+          <w:color w:val="A97CF8"/>
+        </w:rPr>
+        <w:t>:</w:t>
+      </w:r>
+      <w:r>
+        <w:rPr>
+          <w:color w:val="A97CF8"/>
+        </w:rPr>
+        <w:br/>
+        <w:t xml:space="preserve">            </w:t>
+      </w:r>
+      <w:r>
+        <w:rPr>
+          <w:color w:val="F9F6EF"/>
+        </w:rPr>
+        <w:t>novaMatriz</w:t>
+      </w:r>
+      <w:r>
+        <w:rPr>
+          <w:color w:val="92D923"/>
+        </w:rPr>
+        <w:t>[</w:t>
+      </w:r>
+      <w:r>
+        <w:rPr>
+          <w:color w:val="FFC66D"/>
+        </w:rPr>
         <w:t>vi</w:t>
       </w:r>
       <w:r>
         <w:rPr>
-          <w:color w:val="78DCE8"/>
-        </w:rPr>
-        <w:t xml:space="preserve">, </w:t>
+          <w:color w:val="92D923"/>
+        </w:rPr>
+        <w:t>][</w:t>
+      </w:r>
+      <w:r>
+        <w:rPr>
+          <w:color w:val="F9F6EF"/>
+        </w:rPr>
+        <w:t>vj</w:t>
+      </w:r>
+      <w:r>
+        <w:rPr>
+          <w:color w:val="92D923"/>
+        </w:rPr>
+        <w:t xml:space="preserve">] </w:t>
+      </w:r>
+      <w:r>
+        <w:rPr>
+          <w:color w:val="A97CF8"/>
+        </w:rPr>
+        <w:t xml:space="preserve">= </w:t>
       </w:r>
       <w:r>
         <w:rPr>
           <w:color w:val="FFC66D"/>
         </w:rPr>
+        <w:t>matriz</w:t>
+      </w:r>
+      <w:r>
+        <w:rPr>
+          <w:color w:val="92D923"/>
+        </w:rPr>
+        <w:t>[</w:t>
+      </w:r>
+      <w:r>
+        <w:rPr>
+          <w:color w:val="FFC66D"/>
+        </w:rPr>
+        <w:t>vi</w:t>
+      </w:r>
+      <w:r>
+        <w:rPr>
+          <w:color w:val="92D923"/>
+        </w:rPr>
+        <w:t>][</w:t>
+      </w:r>
+      <w:r>
+        <w:rPr>
+          <w:color w:val="F9F6EF"/>
+        </w:rPr>
         <w:t>vj</w:t>
       </w:r>
       <w:r>
         <w:rPr>
-          <w:color w:val="57D1EB"/>
-        </w:rPr>
-        <w:t>)</w:t>
-      </w:r>
-      <w:r>
-        <w:rPr>
-          <w:color w:val="A97CF8"/>
-        </w:rPr>
-        <w:t>:</w:t>
-      </w:r>
-      <w:r>
-        <w:rPr>
-          <w:color w:val="A97CF8"/>
+          <w:color w:val="92D923"/>
+        </w:rPr>
+        <w:t xml:space="preserve">] </w:t>
+      </w:r>
+    </w:p>
+    <w:p>
+      <w:pPr>
+        <w:pStyle w:val="Pr-formataoHTML"/>
+        <w:shd w:val="clear" w:color="auto" w:fill="1B1A19"/>
+        <w:rPr>
+          <w:color w:val="F9F6EF"/>
+        </w:rPr>
+      </w:pPr>
+      <w:r>
+        <w:rPr>
+          <w:color w:val="ACACAC"/>
         </w:rPr>
         <w:br/>
         <w:t xml:space="preserve">    </w:t>
       </w:r>
       <w:r>
         <w:rPr>
-          <w:color w:val="F9F6EF"/>
-        </w:rPr>
-        <w:t xml:space="preserve">tipoGrafo </w:t>
-      </w:r>
-      <w:r>
-        <w:rPr>
-          <w:color w:val="A97CF8"/>
-        </w:rPr>
-        <w:t xml:space="preserve">= </w:t>
-      </w:r>
-      <w:r>
-        <w:rPr>
-          <w:color w:val="FFC66D"/>
-        </w:rPr>
-        <w:t>self</w:t>
-      </w:r>
-      <w:r>
-        <w:rPr>
-          <w:color w:val="FFC83C"/>
-        </w:rPr>
-        <w:t>.</w:t>
-      </w:r>
-      <w:r>
-        <w:rPr>
-          <w:color w:val="92D923"/>
-        </w:rPr>
-        <w:t>tipoGrafo</w:t>
-      </w:r>
-      <w:r>
-        <w:rPr>
-          <w:color w:val="57D1EB"/>
-        </w:rPr>
-        <w:t>(</w:t>
-      </w:r>
-      <w:r>
-        <w:rPr>
-          <w:color w:val="FFC66D"/>
-        </w:rPr>
-        <w:t>matriz</w:t>
-      </w:r>
-      <w:r>
-        <w:rPr>
-          <w:color w:val="57D1EB"/>
-        </w:rPr>
-        <w:t>)</w:t>
-      </w:r>
-      <w:r>
-        <w:rPr>
-          <w:color w:val="57D1EB"/>
-        </w:rPr>
-        <w:br/>
-      </w:r>
-      <w:r>
-        <w:rPr>
-          <w:color w:val="57D1EB"/>
-        </w:rPr>
-        <w:br/>
-        <w:t xml:space="preserve">    </w:t>
-      </w:r>
-      <w:r>
-        <w:rPr>
           <w:color w:val="EE7762"/>
         </w:rPr>
-        <w:t xml:space="preserve">if </w:t>
-      </w:r>
-      <w:r>
-        <w:rPr>
-          <w:color w:val="F9F6EF"/>
-        </w:rPr>
-        <w:t xml:space="preserve">tipoGrafo </w:t>
-      </w:r>
-      <w:r>
-        <w:rPr>
-          <w:color w:val="A97CF8"/>
-        </w:rPr>
-        <w:t xml:space="preserve">== </w:t>
-      </w:r>
-      <w:r>
-        <w:rPr>
-          <w:color w:val="0078D7"/>
-        </w:rPr>
-        <w:t>1</w:t>
-      </w:r>
-      <w:r>
-        <w:rPr>
-          <w:color w:val="A97CF8"/>
-        </w:rPr>
-        <w:t>:</w:t>
-      </w:r>
-      <w:r>
-        <w:rPr>
-          <w:color w:val="A97CF8"/>
-        </w:rPr>
-        <w:br/>
-        <w:t xml:space="preserve">        </w:t>
-      </w:r>
-      <w:r>
-        <w:rPr>
-          <w:color w:val="FFC66D"/>
-        </w:rPr>
-        <w:t>matriz</w:t>
-      </w:r>
-      <w:r>
-        <w:rPr>
-          <w:color w:val="92D923"/>
-        </w:rPr>
-        <w:t>[</w:t>
-      </w:r>
-      <w:r>
-        <w:rPr>
-          <w:color w:val="FFC66D"/>
-        </w:rPr>
-        <w:t>vi</w:t>
-      </w:r>
-      <w:r>
-        <w:rPr>
-          <w:color w:val="92D923"/>
-        </w:rPr>
-        <w:t>][</w:t>
-      </w:r>
-      <w:r>
-        <w:rPr>
-          <w:color w:val="FFC66D"/>
-        </w:rPr>
-        <w:t>vj</w:t>
-      </w:r>
-      <w:r>
-        <w:rPr>
-          <w:color w:val="92D923"/>
-        </w:rPr>
-        <w:t xml:space="preserve">] </w:t>
-      </w:r>
-      <w:r>
-        <w:rPr>
-          <w:color w:val="A97CF8"/>
-        </w:rPr>
-        <w:t xml:space="preserve">= </w:t>
-      </w:r>
-      <w:r>
-        <w:rPr>
-          <w:color w:val="0078D7"/>
-        </w:rPr>
-        <w:t>0</w:t>
-      </w:r>
-      <w:r>
-        <w:rPr>
-          <w:color w:val="0078D7"/>
-        </w:rPr>
-        <w:br/>
-        <w:t xml:space="preserve">    </w:t>
-      </w:r>
-      <w:r>
-        <w:rPr>
-          <w:color w:val="EE7762"/>
-        </w:rPr>
-        <w:t>else</w:t>
-      </w:r>
-      <w:r>
-        <w:rPr>
-          <w:color w:val="A97CF8"/>
-        </w:rPr>
-        <w:t>:</w:t>
-      </w:r>
-      <w:r>
-        <w:rPr>
-          <w:color w:val="A97CF8"/>
-        </w:rPr>
-        <w:br/>
-        <w:t xml:space="preserve">        </w:t>
-      </w:r>
-      <w:r>
-        <w:rPr>
-          <w:color w:val="FFC66D"/>
-        </w:rPr>
-        <w:t>matriz</w:t>
-      </w:r>
-      <w:r>
-        <w:rPr>
-          <w:color w:val="92D923"/>
-        </w:rPr>
-        <w:t>[</w:t>
-      </w:r>
-      <w:r>
-        <w:rPr>
-          <w:color w:val="FFC66D"/>
-        </w:rPr>
-        <w:t>vi</w:t>
-      </w:r>
-      <w:r>
-        <w:rPr>
-          <w:color w:val="92D923"/>
-        </w:rPr>
-        <w:t>][</w:t>
-      </w:r>
-      <w:r>
-        <w:rPr>
-          <w:color w:val="FFC66D"/>
-        </w:rPr>
-        <w:t>vj</w:t>
-      </w:r>
-      <w:r>
-        <w:rPr>
-          <w:color w:val="92D923"/>
-        </w:rPr>
-        <w:t xml:space="preserve">] </w:t>
-      </w:r>
-      <w:r>
-        <w:rPr>
-          <w:color w:val="A97CF8"/>
-        </w:rPr>
-        <w:t xml:space="preserve">= </w:t>
-      </w:r>
-      <w:r>
-        <w:rPr>
-          <w:color w:val="0078D7"/>
-        </w:rPr>
-        <w:t>0</w:t>
-      </w:r>
-      <w:r>
-        <w:rPr>
-          <w:color w:val="0078D7"/>
-        </w:rPr>
-        <w:br/>
-        <w:t xml:space="preserve">        </w:t>
-      </w:r>
-      <w:r>
-        <w:rPr>
-          <w:color w:val="FFC66D"/>
-        </w:rPr>
-        <w:t>matriz</w:t>
-      </w:r>
-      <w:r>
-        <w:rPr>
-          <w:color w:val="92D923"/>
-        </w:rPr>
-        <w:t>[</w:t>
-      </w:r>
-      <w:r>
-        <w:rPr>
-          <w:color w:val="FFC66D"/>
-        </w:rPr>
-        <w:t>vj</w:t>
-      </w:r>
-      <w:r>
-        <w:rPr>
-          <w:color w:val="92D923"/>
-        </w:rPr>
-        <w:t>][</w:t>
-      </w:r>
-      <w:r>
-        <w:rPr>
-          <w:color w:val="FFC66D"/>
-        </w:rPr>
-        <w:t>vi</w:t>
-      </w:r>
-      <w:r>
-        <w:rPr>
-          <w:color w:val="92D923"/>
-        </w:rPr>
-        <w:t xml:space="preserve">] </w:t>
-      </w:r>
-      <w:r>
-        <w:rPr>
-          <w:color w:val="A97CF8"/>
-        </w:rPr>
-        <w:t xml:space="preserve">= </w:t>
-      </w:r>
-      <w:r>
-        <w:rPr>
-          <w:color w:val="0078D7"/>
-        </w:rPr>
-        <w:t>0</w:t>
-      </w:r>
-      <w:r>
-        <w:rPr>
-          <w:color w:val="0078D7"/>
-        </w:rPr>
-        <w:br/>
-      </w:r>
-      <w:r>
-        <w:rPr>
-          <w:color w:val="0078D7"/>
-        </w:rPr>
-        <w:br/>
-        <w:t xml:space="preserve">    </w:t>
-      </w:r>
-      <w:r>
-        <w:rPr>
-          <w:color w:val="EE7762"/>
-        </w:rPr>
         <w:t xml:space="preserve">return </w:t>
       </w:r>
       <w:r>
         <w:rPr>
-          <w:color w:val="FFC66D"/>
-        </w:rPr>
-        <w:t>matriz</w:t>
-      </w:r>
-    </w:p>
-    <w:p>
-      <w:pPr>
-        <w:spacing w:line="240" w:lineRule="auto"/>
-        <w:rPr>
-          <w:sz w:val="18"/>
-          <w:szCs w:val="18"/>
-        </w:rPr>
-      </w:pPr>
-    </w:p>
-    <w:p>
-      <w:pPr>
-        <w:spacing w:line="240" w:lineRule="auto"/>
-        <w:rPr>
-          <w:sz w:val="18"/>
-          <w:szCs w:val="18"/>
-        </w:rPr>
-      </w:pPr>
-      <w:r>
-        <w:rPr>
-          <w:sz w:val="18"/>
-          <w:szCs w:val="18"/>
-        </w:rPr>
-        <w:t xml:space="preserve">A fim de exemplificar o seu uso, segue abaixo o resultado de sua utilização no grafo </w:t>
+          <w:color w:val="F9F6EF"/>
+        </w:rPr>
+        <w:t>novaMatriz</w:t>
+      </w:r>
+    </w:p>
+    <w:p>
+      <w:pPr>
+        <w:spacing w:line="240" w:lineRule="auto"/>
+        <w:rPr>
+          <w:sz w:val="18"/>
+          <w:szCs w:val="18"/>
+        </w:rPr>
+      </w:pPr>
+    </w:p>
+    <w:p>
+      <w:pPr>
+        <w:spacing w:line="240" w:lineRule="auto"/>
+        <w:rPr>
+          <w:sz w:val="18"/>
+          <w:szCs w:val="18"/>
+        </w:rPr>
+      </w:pPr>
+      <w:r>
+        <w:rPr>
+          <w:sz w:val="18"/>
+          <w:szCs w:val="18"/>
+        </w:rPr>
+        <w:t xml:space="preserve">O método cria uma de </w:t>
       </w:r>
       <w:r>
         <w:rPr>
@@ -4996,29 +4401,66 @@
           <w:sz w:val="18"/>
           <w:szCs w:val="18"/>
         </w:rPr>
+        <w:t>[QUANTIDADE_VÉRTICES_ANTIGOS + 1] x [QUANTIDADE_VÉRTICES_ANTIGOS + 1]</w:t>
+      </w:r>
+      <w:r>
+        <w:rPr>
+          <w:b/>
+          <w:sz w:val="18"/>
+          <w:szCs w:val="18"/>
+        </w:rPr>
+        <w:t xml:space="preserve"> </w:t>
+      </w:r>
+      <w:r>
+        <w:rPr>
+          <w:sz w:val="18"/>
+          <w:szCs w:val="18"/>
+        </w:rPr>
+        <w:t>a partir</w:t>
+      </w:r>
+      <w:r>
+        <w:rPr>
+          <w:sz w:val="18"/>
+          <w:szCs w:val="18"/>
+        </w:rPr>
+        <w:t xml:space="preserve"> da função </w:t>
+      </w:r>
+      <w:r>
+        <w:rPr>
+          <w:b/>
+          <w:sz w:val="18"/>
+          <w:szCs w:val="18"/>
+        </w:rPr>
+        <w:t>numpy.zeros(...)</w:t>
+      </w:r>
+      <w:r>
+        <w:rPr>
+          <w:sz w:val="18"/>
+          <w:szCs w:val="18"/>
+        </w:rPr>
+        <w:t>. A partir daí, iteramos pela matriz antiga, e transferimos os valores para a matriz nova. O resultado da utilização deste método</w:t>
+      </w:r>
+      <w:r>
+        <w:rPr>
+          <w:sz w:val="18"/>
+          <w:szCs w:val="18"/>
+        </w:rPr>
+        <w:t xml:space="preserve">, no grafo </w:t>
+      </w:r>
+      <w:r>
+        <w:rPr>
+          <w:b/>
+          <w:sz w:val="18"/>
+          <w:szCs w:val="18"/>
+        </w:rPr>
         <w:t>exemplo.txt</w:t>
       </w:r>
       <w:r>
         <w:rPr>
-          <w:b/>
-          <w:sz w:val="18"/>
-          <w:szCs w:val="18"/>
-        </w:rPr>
-        <w:t xml:space="preserve">, </w:t>
-      </w:r>
-      <w:r>
-        <w:rPr>
-          <w:sz w:val="18"/>
-          <w:szCs w:val="18"/>
-        </w:rPr>
-        <w:t>removendo a conexão entre os vértices 0 e 1</w:t>
-      </w:r>
-      <w:r>
-        <w:rPr>
-          <w:sz w:val="18"/>
-          <w:szCs w:val="18"/>
-        </w:rPr>
-        <w:t>:</w:t>
+          <w:sz w:val="18"/>
+          <w:szCs w:val="18"/>
+        </w:rPr>
+        <w:t xml:space="preserve"> é o seguinte: </w:t>
       </w:r>
     </w:p>
     <w:p>
@@ -5030,23 +4472,14 @@
           <w:szCs w:val="18"/>
         </w:rPr>
       </w:pPr>
-    </w:p>
-    <w:p>
-      <w:pPr>
-        <w:spacing w:line="240" w:lineRule="auto"/>
-        <w:jc w:val="center"/>
-        <w:rPr>
-          <w:sz w:val="18"/>
-          <w:szCs w:val="18"/>
-        </w:rPr>
-      </w:pPr>
-      <w:r>
-        <w:rPr>
-          <w:sz w:val="18"/>
-          <w:szCs w:val="18"/>
-        </w:rPr>
+      <w:r>
+        <w:rPr>
+          <w:sz w:val="18"/>
+          <w:szCs w:val="18"/>
+        </w:rPr>
+        <w:lastRenderedPageBreak/>
         <w:pict>
-          <v:shape id="_x0000_i1030" type="#_x0000_t75" style="width:324.75pt;height:324.75pt">
+          <v:shape id="_x0000_i1029" type="#_x0000_t75" style="width:325.5pt;height:325.5pt">
             <v:imagedata r:id="rId13" o:title="image"/>
           </v:shape>
         </w:pict>
@@ -5055,29 +4488,511 @@
     <w:p>
       <w:pPr>
         <w:spacing w:line="240" w:lineRule="auto"/>
-        <w:rPr>
-          <w:sz w:val="18"/>
-          <w:szCs w:val="18"/>
-        </w:rPr>
-      </w:pPr>
-    </w:p>
-    <w:p>
-      <w:pPr>
-        <w:spacing w:line="240" w:lineRule="auto"/>
-        <w:rPr>
-          <w:sz w:val="18"/>
-          <w:szCs w:val="18"/>
-        </w:rPr>
-      </w:pPr>
-    </w:p>
-    <w:p>
-      <w:pPr>
-        <w:spacing w:line="240" w:lineRule="auto"/>
-        <w:rPr>
-          <w:sz w:val="18"/>
-          <w:szCs w:val="18"/>
-        </w:rPr>
-      </w:pPr>
+        <w:jc w:val="center"/>
+        <w:rPr>
+          <w:sz w:val="18"/>
+          <w:szCs w:val="18"/>
+        </w:rPr>
+      </w:pPr>
+    </w:p>
+    <w:p>
+      <w:pPr>
+        <w:spacing w:line="240" w:lineRule="auto"/>
+        <w:rPr>
+          <w:sz w:val="18"/>
+          <w:szCs w:val="18"/>
+        </w:rPr>
+      </w:pPr>
+      <w:r>
+        <w:rPr>
+          <w:sz w:val="18"/>
+          <w:szCs w:val="18"/>
+        </w:rPr>
+        <w:t>Observe que o novo vértice é criado de forma isolada dos demais, já que ainda não existe nenhuma aresta o conectando a um outro vértice.</w:t>
+      </w:r>
+    </w:p>
+    <w:p>
+      <w:pPr>
+        <w:spacing w:line="240" w:lineRule="auto"/>
+        <w:rPr>
+          <w:sz w:val="18"/>
+          <w:szCs w:val="18"/>
+        </w:rPr>
+      </w:pPr>
+    </w:p>
+    <w:p>
+      <w:pPr>
+        <w:spacing w:line="240" w:lineRule="auto"/>
+        <w:rPr>
+          <w:sz w:val="18"/>
+          <w:szCs w:val="18"/>
+        </w:rPr>
+      </w:pPr>
+    </w:p>
+    <w:p>
+      <w:pPr>
+        <w:spacing w:line="240" w:lineRule="auto"/>
+        <w:rPr>
+          <w:sz w:val="18"/>
+          <w:szCs w:val="18"/>
+        </w:rPr>
+      </w:pPr>
+    </w:p>
+    <w:p>
+      <w:pPr>
+        <w:spacing w:line="240" w:lineRule="auto"/>
+        <w:rPr>
+          <w:sz w:val="18"/>
+          <w:szCs w:val="18"/>
+        </w:rPr>
+      </w:pPr>
+      <w:r>
+        <w:rPr>
+          <w:sz w:val="18"/>
+          <w:szCs w:val="18"/>
+        </w:rPr>
+        <w:t xml:space="preserve">Por fim, o último método implementado, </w:t>
+      </w:r>
+      <w:r>
+        <w:rPr>
+          <w:b/>
+          <w:sz w:val="18"/>
+          <w:szCs w:val="18"/>
+        </w:rPr>
+        <w:t>removeAresta()</w:t>
+      </w:r>
+      <w:r>
+        <w:rPr>
+          <w:sz w:val="18"/>
+          <w:szCs w:val="18"/>
+        </w:rPr>
+        <w:t>,</w:t>
+      </w:r>
+      <w:r>
+        <w:rPr>
+          <w:sz w:val="18"/>
+          <w:szCs w:val="18"/>
+        </w:rPr>
+        <w:t xml:space="preserve"> se comporta de maneira similar ao </w:t>
+      </w:r>
+      <w:r>
+        <w:rPr>
+          <w:b/>
+          <w:sz w:val="18"/>
+          <w:szCs w:val="18"/>
+        </w:rPr>
+        <w:t>insereAresta()</w:t>
+      </w:r>
+      <w:r>
+        <w:rPr>
+          <w:sz w:val="18"/>
+          <w:szCs w:val="18"/>
+        </w:rPr>
+        <w:t>.</w:t>
+      </w:r>
+      <w:r>
+        <w:rPr>
+          <w:b/>
+          <w:sz w:val="18"/>
+          <w:szCs w:val="18"/>
+        </w:rPr>
+        <w:t xml:space="preserve"> </w:t>
+      </w:r>
+      <w:r>
+        <w:rPr>
+          <w:sz w:val="18"/>
+          <w:szCs w:val="18"/>
+        </w:rPr>
+        <w:t>Seu princípio consiste em setar o valor da posição [vi][vj] da matriz para 0, respeitando os princípio de simetria e assimetria do grafo em questão. Sua implementação foi feita da seguinte maneira:</w:t>
+      </w:r>
+    </w:p>
+    <w:p>
+      <w:pPr>
+        <w:pStyle w:val="Pr-formataoHTML"/>
+        <w:shd w:val="clear" w:color="auto" w:fill="1B1A19"/>
+        <w:rPr>
+          <w:color w:val="F9F6EF"/>
+        </w:rPr>
+      </w:pPr>
+      <w:r>
+        <w:rPr>
+          <w:color w:val="EE7762"/>
+        </w:rPr>
+        <w:t xml:space="preserve">def </w:t>
+      </w:r>
+      <w:r>
+        <w:rPr>
+          <w:color w:val="B7E66E"/>
+        </w:rPr>
+        <w:t>removeAresta</w:t>
+      </w:r>
+      <w:r>
+        <w:rPr>
+          <w:color w:val="57D1EB"/>
+        </w:rPr>
+        <w:t>(</w:t>
+      </w:r>
+      <w:r>
+        <w:rPr>
+          <w:color w:val="FFC66D"/>
+        </w:rPr>
+        <w:t>self</w:t>
+      </w:r>
+      <w:r>
+        <w:rPr>
+          <w:color w:val="78DCE8"/>
+        </w:rPr>
+        <w:t xml:space="preserve">, </w:t>
+      </w:r>
+      <w:r>
+        <w:rPr>
+          <w:color w:val="FFC66D"/>
+        </w:rPr>
+        <w:t>matriz</w:t>
+      </w:r>
+      <w:r>
+        <w:rPr>
+          <w:color w:val="78DCE8"/>
+        </w:rPr>
+        <w:t xml:space="preserve">, </w:t>
+      </w:r>
+      <w:r>
+        <w:rPr>
+          <w:color w:val="FFC66D"/>
+        </w:rPr>
+        <w:t>vi</w:t>
+      </w:r>
+      <w:r>
+        <w:rPr>
+          <w:color w:val="78DCE8"/>
+        </w:rPr>
+        <w:t xml:space="preserve">, </w:t>
+      </w:r>
+      <w:r>
+        <w:rPr>
+          <w:color w:val="FFC66D"/>
+        </w:rPr>
+        <w:t>vj</w:t>
+      </w:r>
+      <w:r>
+        <w:rPr>
+          <w:color w:val="57D1EB"/>
+        </w:rPr>
+        <w:t>)</w:t>
+      </w:r>
+      <w:r>
+        <w:rPr>
+          <w:color w:val="A97CF8"/>
+        </w:rPr>
+        <w:t>:</w:t>
+      </w:r>
+      <w:r>
+        <w:rPr>
+          <w:color w:val="A97CF8"/>
+        </w:rPr>
+        <w:br/>
+        <w:t xml:space="preserve">    </w:t>
+      </w:r>
+      <w:r>
+        <w:rPr>
+          <w:color w:val="F9F6EF"/>
+        </w:rPr>
+        <w:t xml:space="preserve">tipoGrafo </w:t>
+      </w:r>
+      <w:r>
+        <w:rPr>
+          <w:color w:val="A97CF8"/>
+        </w:rPr>
+        <w:t xml:space="preserve">= </w:t>
+      </w:r>
+      <w:r>
+        <w:rPr>
+          <w:color w:val="FFC66D"/>
+        </w:rPr>
+        <w:t>self</w:t>
+      </w:r>
+      <w:r>
+        <w:rPr>
+          <w:color w:val="FFC83C"/>
+        </w:rPr>
+        <w:t>.</w:t>
+      </w:r>
+      <w:r>
+        <w:rPr>
+          <w:color w:val="92D923"/>
+        </w:rPr>
+        <w:t>tipoGrafo</w:t>
+      </w:r>
+      <w:r>
+        <w:rPr>
+          <w:color w:val="57D1EB"/>
+        </w:rPr>
+        <w:t>(</w:t>
+      </w:r>
+      <w:r>
+        <w:rPr>
+          <w:color w:val="FFC66D"/>
+        </w:rPr>
+        <w:t>matriz</w:t>
+      </w:r>
+      <w:r>
+        <w:rPr>
+          <w:color w:val="57D1EB"/>
+        </w:rPr>
+        <w:t>)</w:t>
+      </w:r>
+      <w:r>
+        <w:rPr>
+          <w:color w:val="57D1EB"/>
+        </w:rPr>
+        <w:br/>
+      </w:r>
+      <w:r>
+        <w:rPr>
+          <w:color w:val="57D1EB"/>
+        </w:rPr>
+        <w:br/>
+        <w:t xml:space="preserve">    </w:t>
+      </w:r>
+      <w:r>
+        <w:rPr>
+          <w:color w:val="EE7762"/>
+        </w:rPr>
+        <w:t xml:space="preserve">if </w:t>
+      </w:r>
+      <w:r>
+        <w:rPr>
+          <w:color w:val="F9F6EF"/>
+        </w:rPr>
+        <w:t xml:space="preserve">tipoGrafo </w:t>
+      </w:r>
+      <w:r>
+        <w:rPr>
+          <w:color w:val="A97CF8"/>
+        </w:rPr>
+        <w:t xml:space="preserve">== </w:t>
+      </w:r>
+      <w:r>
+        <w:rPr>
+          <w:color w:val="0078D7"/>
+        </w:rPr>
+        <w:t>1</w:t>
+      </w:r>
+      <w:r>
+        <w:rPr>
+          <w:color w:val="A97CF8"/>
+        </w:rPr>
+        <w:t>:</w:t>
+      </w:r>
+      <w:r>
+        <w:rPr>
+          <w:color w:val="A97CF8"/>
+        </w:rPr>
+        <w:br/>
+        <w:t xml:space="preserve">        </w:t>
+      </w:r>
+      <w:r>
+        <w:rPr>
+          <w:color w:val="FFC66D"/>
+        </w:rPr>
+        <w:t>matriz</w:t>
+      </w:r>
+      <w:r>
+        <w:rPr>
+          <w:color w:val="92D923"/>
+        </w:rPr>
+        <w:t>[</w:t>
+      </w:r>
+      <w:r>
+        <w:rPr>
+          <w:color w:val="FFC66D"/>
+        </w:rPr>
+        <w:t>vi</w:t>
+      </w:r>
+      <w:r>
+        <w:rPr>
+          <w:color w:val="92D923"/>
+        </w:rPr>
+        <w:t>][</w:t>
+      </w:r>
+      <w:r>
+        <w:rPr>
+          <w:color w:val="FFC66D"/>
+        </w:rPr>
+        <w:t>vj</w:t>
+      </w:r>
+      <w:r>
+        <w:rPr>
+          <w:color w:val="92D923"/>
+        </w:rPr>
+        <w:t xml:space="preserve">] </w:t>
+      </w:r>
+      <w:r>
+        <w:rPr>
+          <w:color w:val="A97CF8"/>
+        </w:rPr>
+        <w:t xml:space="preserve">= </w:t>
+      </w:r>
+      <w:r>
+        <w:rPr>
+          <w:color w:val="0078D7"/>
+        </w:rPr>
+        <w:t>0</w:t>
+      </w:r>
+      <w:r>
+        <w:rPr>
+          <w:color w:val="0078D7"/>
+        </w:rPr>
+        <w:br/>
+        <w:t xml:space="preserve">    </w:t>
+      </w:r>
+      <w:r>
+        <w:rPr>
+          <w:color w:val="EE7762"/>
+        </w:rPr>
+        <w:t>else</w:t>
+      </w:r>
+      <w:r>
+        <w:rPr>
+          <w:color w:val="A97CF8"/>
+        </w:rPr>
+        <w:t>:</w:t>
+      </w:r>
+      <w:r>
+        <w:rPr>
+          <w:color w:val="A97CF8"/>
+        </w:rPr>
+        <w:br/>
+        <w:t xml:space="preserve">        </w:t>
+      </w:r>
+      <w:r>
+        <w:rPr>
+          <w:color w:val="FFC66D"/>
+        </w:rPr>
+        <w:t>matriz</w:t>
+      </w:r>
+      <w:r>
+        <w:rPr>
+          <w:color w:val="92D923"/>
+        </w:rPr>
+        <w:t>[</w:t>
+      </w:r>
+      <w:r>
+        <w:rPr>
+          <w:color w:val="FFC66D"/>
+        </w:rPr>
+        <w:t>vi</w:t>
+      </w:r>
+      <w:r>
+        <w:rPr>
+          <w:color w:val="92D923"/>
+        </w:rPr>
+        <w:t>][</w:t>
+      </w:r>
+      <w:r>
+        <w:rPr>
+          <w:color w:val="FFC66D"/>
+        </w:rPr>
+        <w:t>vj</w:t>
+      </w:r>
+      <w:r>
+        <w:rPr>
+          <w:color w:val="92D923"/>
+        </w:rPr>
+        <w:t xml:space="preserve">] </w:t>
+      </w:r>
+      <w:r>
+        <w:rPr>
+          <w:color w:val="A97CF8"/>
+        </w:rPr>
+        <w:t xml:space="preserve">= </w:t>
+      </w:r>
+      <w:r>
+        <w:rPr>
+          <w:color w:val="0078D7"/>
+        </w:rPr>
+        <w:t>0</w:t>
+      </w:r>
+      <w:r>
+        <w:rPr>
+          <w:color w:val="0078D7"/>
+        </w:rPr>
+        <w:br/>
+        <w:t xml:space="preserve">        </w:t>
+      </w:r>
+      <w:r>
+        <w:rPr>
+          <w:color w:val="FFC66D"/>
+        </w:rPr>
+        <w:t>matriz</w:t>
+      </w:r>
+      <w:r>
+        <w:rPr>
+          <w:color w:val="92D923"/>
+        </w:rPr>
+        <w:t>[</w:t>
+      </w:r>
+      <w:r>
+        <w:rPr>
+          <w:color w:val="FFC66D"/>
+        </w:rPr>
+        <w:t>vj</w:t>
+      </w:r>
+      <w:r>
+        <w:rPr>
+          <w:color w:val="92D923"/>
+        </w:rPr>
+        <w:t>][</w:t>
+      </w:r>
+      <w:r>
+        <w:rPr>
+          <w:color w:val="FFC66D"/>
+        </w:rPr>
+        <w:t>vi</w:t>
+      </w:r>
+      <w:r>
+        <w:rPr>
+          <w:color w:val="92D923"/>
+        </w:rPr>
+        <w:t xml:space="preserve">] </w:t>
+      </w:r>
+      <w:r>
+        <w:rPr>
+          <w:color w:val="A97CF8"/>
+        </w:rPr>
+        <w:t xml:space="preserve">= </w:t>
+      </w:r>
+      <w:r>
+        <w:rPr>
+          <w:color w:val="0078D7"/>
+        </w:rPr>
+        <w:t>0</w:t>
+      </w:r>
+      <w:r>
+        <w:rPr>
+          <w:color w:val="0078D7"/>
+        </w:rPr>
+        <w:br/>
+      </w:r>
+      <w:r>
+        <w:rPr>
+          <w:color w:val="0078D7"/>
+        </w:rPr>
+        <w:br/>
+        <w:t xml:space="preserve">    </w:t>
+      </w:r>
+      <w:r>
+        <w:rPr>
+          <w:color w:val="EE7762"/>
+        </w:rPr>
+        <w:t xml:space="preserve">return </w:t>
+      </w:r>
+      <w:r>
+        <w:rPr>
+          <w:color w:val="FFC66D"/>
+        </w:rPr>
+        <w:t>matriz</w:t>
+      </w:r>
     </w:p>
     <w:p>
       <w:pPr>
@@ -5102,6 +5017,119 @@
           <w:szCs w:val="18"/>
         </w:rPr>
         <w:lastRenderedPageBreak/>
+        <w:t xml:space="preserve">A fim de exemplificar o seu uso, segue abaixo o resultado de sua utilização no grafo </w:t>
+      </w:r>
+      <w:r>
+        <w:rPr>
+          <w:b/>
+          <w:sz w:val="18"/>
+          <w:szCs w:val="18"/>
+        </w:rPr>
+        <w:t>exemplo.txt</w:t>
+      </w:r>
+      <w:r>
+        <w:rPr>
+          <w:b/>
+          <w:sz w:val="18"/>
+          <w:szCs w:val="18"/>
+        </w:rPr>
+        <w:t xml:space="preserve">, </w:t>
+      </w:r>
+      <w:r>
+        <w:rPr>
+          <w:sz w:val="18"/>
+          <w:szCs w:val="18"/>
+        </w:rPr>
+        <w:t>removendo a conexão entre os vértices 0 e 1</w:t>
+      </w:r>
+      <w:r>
+        <w:rPr>
+          <w:sz w:val="18"/>
+          <w:szCs w:val="18"/>
+        </w:rPr>
+        <w:t>:</w:t>
+      </w:r>
+    </w:p>
+    <w:p>
+      <w:pPr>
+        <w:spacing w:line="240" w:lineRule="auto"/>
+        <w:jc w:val="center"/>
+        <w:rPr>
+          <w:sz w:val="18"/>
+          <w:szCs w:val="18"/>
+        </w:rPr>
+      </w:pPr>
+    </w:p>
+    <w:p>
+      <w:pPr>
+        <w:spacing w:line="240" w:lineRule="auto"/>
+        <w:jc w:val="center"/>
+        <w:rPr>
+          <w:sz w:val="18"/>
+          <w:szCs w:val="18"/>
+        </w:rPr>
+      </w:pPr>
+      <w:r>
+        <w:rPr>
+          <w:sz w:val="18"/>
+          <w:szCs w:val="18"/>
+        </w:rPr>
+        <w:pict>
+          <v:shape id="_x0000_i1030" type="#_x0000_t75" style="width:324.75pt;height:324.75pt">
+            <v:imagedata r:id="rId14" o:title="image"/>
+          </v:shape>
+        </w:pict>
+      </w:r>
+    </w:p>
+    <w:p>
+      <w:pPr>
+        <w:spacing w:line="240" w:lineRule="auto"/>
+        <w:rPr>
+          <w:sz w:val="18"/>
+          <w:szCs w:val="18"/>
+        </w:rPr>
+      </w:pPr>
+    </w:p>
+    <w:p>
+      <w:pPr>
+        <w:spacing w:line="240" w:lineRule="auto"/>
+        <w:rPr>
+          <w:sz w:val="18"/>
+          <w:szCs w:val="18"/>
+        </w:rPr>
+      </w:pPr>
+    </w:p>
+    <w:p>
+      <w:pPr>
+        <w:spacing w:line="240" w:lineRule="auto"/>
+        <w:rPr>
+          <w:sz w:val="18"/>
+          <w:szCs w:val="18"/>
+        </w:rPr>
+      </w:pPr>
+    </w:p>
+    <w:p>
+      <w:pPr>
+        <w:spacing w:line="240" w:lineRule="auto"/>
+        <w:rPr>
+          <w:sz w:val="18"/>
+          <w:szCs w:val="18"/>
+        </w:rPr>
+      </w:pPr>
+    </w:p>
+    <w:p>
+      <w:pPr>
+        <w:spacing w:line="240" w:lineRule="auto"/>
+        <w:rPr>
+          <w:sz w:val="18"/>
+          <w:szCs w:val="18"/>
+        </w:rPr>
+      </w:pPr>
+      <w:r>
+        <w:rPr>
+          <w:sz w:val="18"/>
+          <w:szCs w:val="18"/>
+        </w:rPr>
         <w:t xml:space="preserve">Segue, abaixo, uma prova da realização das operações acima mencionadas. Todas as funções foram aplicadas no grafo </w:t>
       </w:r>
       <w:r>
@@ -5159,9 +5187,10 @@
           <w:sz w:val="18"/>
           <w:szCs w:val="18"/>
         </w:rPr>
+        <w:lastRenderedPageBreak/>
         <w:pict>
           <v:shape id="_x0000_i1031" type="#_x0000_t75" style="width:445.5pt;height:465pt">
-            <v:imagedata r:id="rId14" o:title="tabela"/>
+            <v:imagedata r:id="rId15" o:title="tabela"/>
           </v:shape>
         </w:pict>
       </w:r>
@@ -5261,6 +5290,7 @@
           <w:sz w:val="18"/>
           <w:szCs w:val="18"/>
         </w:rPr>
+        <w:lastRenderedPageBreak/>
         <w:t>Resultados gerados no arquivo:</w:t>
       </w:r>
     </w:p>
@@ -6130,6 +6160,18 @@
       <w:szCs w:val="16"/>
     </w:rPr>
   </w:style>
+  <w:style w:type="character" w:styleId="Hyperlink">
+    <w:name w:val="Hyperlink"/>
+    <w:basedOn w:val="Fontepargpadro"/>
+    <w:uiPriority w:val="99"/>
+    <w:semiHidden/>
+    <w:unhideWhenUsed/>
+    <w:rsid w:val="007E5F81"/>
+    <w:rPr>
+      <w:color w:val="0000FF"/>
+      <w:u w:val="single"/>
+    </w:rPr>
+  </w:style>
 </w:styles>
 </file>
 

</xml_diff>